<commit_message>
Uploaded an edited version of M1 Document
</commit_message>
<xml_diff>
--- a/M1 Document.docx
+++ b/M1 Document.docx
@@ -10,7 +10,8 @@
       </w:tblPr>
       <w:tblGrid>
         <w:gridCol w:w="3055"/>
-        <w:gridCol w:w="6295"/>
+        <w:gridCol w:w="1890"/>
+        <w:gridCol w:w="4405"/>
       </w:tblGrid>
       <w:tr>
         <w:tc>
@@ -50,6 +51,7 @@
         <w:tc>
           <w:tcPr>
             <w:tcW w:w="6295" w:type="dxa"/>
+            <w:gridSpan w:val="2"/>
           </w:tcPr>
           <w:p>
             <w:pPr>
@@ -108,6 +110,7 @@
         <w:tc>
           <w:tcPr>
             <w:tcW w:w="6295" w:type="dxa"/>
+            <w:gridSpan w:val="2"/>
           </w:tcPr>
           <w:p>
             <w:pPr>
@@ -182,6 +185,7 @@
         <w:tc>
           <w:tcPr>
             <w:tcW w:w="6295" w:type="dxa"/>
+            <w:gridSpan w:val="2"/>
           </w:tcPr>
           <w:p>
             <w:pPr>
@@ -232,6 +236,7 @@
         <w:tc>
           <w:tcPr>
             <w:tcW w:w="6295" w:type="dxa"/>
+            <w:gridSpan w:val="2"/>
           </w:tcPr>
           <w:p>
             <w:pPr>
@@ -298,6 +303,7 @@
         <w:tc>
           <w:tcPr>
             <w:tcW w:w="6295" w:type="dxa"/>
+            <w:gridSpan w:val="2"/>
           </w:tcPr>
           <w:p>
             <w:pPr>
@@ -405,6 +411,7 @@
         <w:tc>
           <w:tcPr>
             <w:tcW w:w="6295" w:type="dxa"/>
+            <w:gridSpan w:val="2"/>
           </w:tcPr>
           <w:p>
             <w:pPr>
@@ -460,18 +467,267 @@
         </w:tc>
         <w:tc>
           <w:tcPr>
-            <w:tcW w:w="6295" w:type="dxa"/>
+            <w:tcW w:w="1890" w:type="dxa"/>
+          </w:tcPr>
+          <w:p>
+            <w:pPr>
+              <w:pStyle w:val="BodyText"/>
+              <w:spacing w:before="60" w:after="60"/>
+              <w:jc w:val="left"/>
+              <w:cnfStyle w:val="000000000000" w:firstRow="0" w:lastRow="0" w:firstColumn="0" w:lastColumn="0" w:oddVBand="0" w:evenVBand="0" w:oddHBand="0" w:evenHBand="0" w:firstRowFirstColumn="0" w:firstRowLastColumn="0" w:lastRowFirstColumn="0" w:lastRowLastColumn="0"/>
+              <w:rPr>
+                <w:rFonts w:asciiTheme="majorBidi" w:hAnsiTheme="majorBidi" w:cstheme="majorBidi"/>
+                <w:b/>
+                <w:bCs/>
+              </w:rPr>
+            </w:pPr>
+            <w:r>
+              <w:rPr>
+                <w:rFonts w:asciiTheme="majorBidi" w:hAnsiTheme="majorBidi" w:cstheme="majorBidi"/>
+                <w:b/>
+                <w:bCs/>
+              </w:rPr>
+              <w:t>Date</w:t>
+            </w:r>
+          </w:p>
+        </w:tc>
+        <w:tc>
+          <w:tcPr>
+            <w:tcW w:w="4405" w:type="dxa"/>
+          </w:tcPr>
+          <w:p>
+            <w:pPr>
+              <w:pStyle w:val="BodyText"/>
+              <w:spacing w:before="60" w:after="60"/>
+              <w:jc w:val="left"/>
+              <w:cnfStyle w:val="000000000000" w:firstRow="0" w:lastRow="0" w:firstColumn="0" w:lastColumn="0" w:oddVBand="0" w:evenVBand="0" w:oddHBand="0" w:evenHBand="0" w:firstRowFirstColumn="0" w:firstRowLastColumn="0" w:lastRowFirstColumn="0" w:lastRowLastColumn="0"/>
+              <w:rPr>
+                <w:rFonts w:asciiTheme="majorBidi" w:hAnsiTheme="majorBidi" w:cstheme="majorBidi"/>
+                <w:b/>
+                <w:bCs/>
+              </w:rPr>
+            </w:pPr>
+            <w:r>
+              <w:rPr>
+                <w:rFonts w:asciiTheme="majorBidi" w:hAnsiTheme="majorBidi" w:cstheme="majorBidi"/>
+                <w:b/>
+                <w:bCs/>
+              </w:rPr>
+              <w:t>Activity</w:t>
+            </w:r>
+          </w:p>
+        </w:tc>
+      </w:tr>
+      <w:tr>
+        <w:tc>
+          <w:tcPr>
+            <w:cnfStyle w:val="001000000000" w:firstRow="0" w:lastRow="0" w:firstColumn="1" w:lastColumn="0" w:oddVBand="0" w:evenVBand="0" w:oddHBand="0" w:evenHBand="0" w:firstRowFirstColumn="0" w:firstRowLastColumn="0" w:lastRowFirstColumn="0" w:lastRowLastColumn="0"/>
+            <w:tcW w:w="3055" w:type="dxa"/>
+            <w:vMerge w:val="restart"/>
           </w:tcPr>
           <w:p>
             <w:pPr>
               <w:pStyle w:val="BodyText"/>
               <w:spacing w:before="60" w:after="60" w:line="480" w:lineRule="auto"/>
               <w:jc w:val="left"/>
+              <w:rPr>
+                <w:rFonts w:asciiTheme="majorBidi" w:hAnsiTheme="majorBidi" w:cstheme="majorBidi"/>
+                <w:i/>
+                <w:iCs/>
+              </w:rPr>
+            </w:pPr>
+          </w:p>
+        </w:tc>
+        <w:tc>
+          <w:tcPr>
+            <w:tcW w:w="1890" w:type="dxa"/>
+          </w:tcPr>
+          <w:p>
+            <w:pPr>
+              <w:pStyle w:val="BodyText"/>
+              <w:spacing w:before="60" w:after="60"/>
+              <w:jc w:val="left"/>
               <w:cnfStyle w:val="000000000000" w:firstRow="0" w:lastRow="0" w:firstColumn="0" w:lastColumn="0" w:oddVBand="0" w:evenVBand="0" w:oddHBand="0" w:evenHBand="0" w:firstRowFirstColumn="0" w:firstRowLastColumn="0" w:lastRowFirstColumn="0" w:lastRowLastColumn="0"/>
               <w:rPr>
                 <w:rFonts w:asciiTheme="majorBidi" w:hAnsiTheme="majorBidi" w:cstheme="majorBidi"/>
               </w:rPr>
             </w:pPr>
+            <w:r>
+              <w:rPr>
+                <w:rFonts w:asciiTheme="majorBidi" w:hAnsiTheme="majorBidi" w:cstheme="majorBidi"/>
+              </w:rPr>
+              <w:t>2/1</w:t>
+            </w:r>
+            <w:r>
+              <w:rPr>
+                <w:rFonts w:asciiTheme="majorBidi" w:hAnsiTheme="majorBidi" w:cstheme="majorBidi"/>
+              </w:rPr>
+              <w:t>5</w:t>
+            </w:r>
+            <w:r>
+              <w:rPr>
+                <w:rFonts w:asciiTheme="majorBidi" w:hAnsiTheme="majorBidi" w:cstheme="majorBidi"/>
+              </w:rPr>
+              <w:t>/2018</w:t>
+            </w:r>
+          </w:p>
+        </w:tc>
+        <w:tc>
+          <w:tcPr>
+            <w:tcW w:w="4405" w:type="dxa"/>
+          </w:tcPr>
+          <w:p>
+            <w:pPr>
+              <w:pStyle w:val="BodyText"/>
+              <w:spacing w:before="60" w:after="60"/>
+              <w:jc w:val="left"/>
+              <w:cnfStyle w:val="000000000000" w:firstRow="0" w:lastRow="0" w:firstColumn="0" w:lastColumn="0" w:oddVBand="0" w:evenVBand="0" w:oddHBand="0" w:evenHBand="0" w:firstRowFirstColumn="0" w:firstRowLastColumn="0" w:lastRowFirstColumn="0" w:lastRowLastColumn="0"/>
+              <w:rPr>
+                <w:rFonts w:asciiTheme="majorBidi" w:hAnsiTheme="majorBidi" w:cstheme="majorBidi"/>
+              </w:rPr>
+            </w:pPr>
+            <w:r>
+              <w:rPr>
+                <w:rFonts w:asciiTheme="majorBidi" w:hAnsiTheme="majorBidi" w:cstheme="majorBidi"/>
+              </w:rPr>
+              <w:t>Edited executive summary</w:t>
+            </w:r>
+            <w:r>
+              <w:rPr>
+                <w:rFonts w:asciiTheme="majorBidi" w:hAnsiTheme="majorBidi" w:cstheme="majorBidi"/>
+              </w:rPr>
+              <w:t>, adding more information from notes taken after meeting Perry</w:t>
+            </w:r>
+          </w:p>
+        </w:tc>
+      </w:tr>
+      <w:tr>
+        <w:tc>
+          <w:tcPr>
+            <w:cnfStyle w:val="001000000000" w:firstRow="0" w:lastRow="0" w:firstColumn="1" w:lastColumn="0" w:oddVBand="0" w:evenVBand="0" w:oddHBand="0" w:evenHBand="0" w:firstRowFirstColumn="0" w:firstRowLastColumn="0" w:lastRowFirstColumn="0" w:lastRowLastColumn="0"/>
+            <w:tcW w:w="3055" w:type="dxa"/>
+            <w:vMerge/>
+          </w:tcPr>
+          <w:p>
+            <w:pPr>
+              <w:pStyle w:val="BodyText"/>
+              <w:spacing w:before="60" w:after="60" w:line="480" w:lineRule="auto"/>
+              <w:jc w:val="left"/>
+              <w:rPr>
+                <w:rFonts w:asciiTheme="majorBidi" w:hAnsiTheme="majorBidi" w:cstheme="majorBidi"/>
+                <w:i/>
+                <w:iCs/>
+              </w:rPr>
+            </w:pPr>
+          </w:p>
+        </w:tc>
+        <w:tc>
+          <w:tcPr>
+            <w:tcW w:w="1890" w:type="dxa"/>
+          </w:tcPr>
+          <w:p>
+            <w:pPr>
+              <w:pStyle w:val="BodyText"/>
+              <w:spacing w:before="60" w:after="60"/>
+              <w:jc w:val="left"/>
+              <w:cnfStyle w:val="000000000000" w:firstRow="0" w:lastRow="0" w:firstColumn="0" w:lastColumn="0" w:oddVBand="0" w:evenVBand="0" w:oddHBand="0" w:evenHBand="0" w:firstRowFirstColumn="0" w:firstRowLastColumn="0" w:lastRowFirstColumn="0" w:lastRowLastColumn="0"/>
+              <w:rPr>
+                <w:rFonts w:asciiTheme="majorBidi" w:hAnsiTheme="majorBidi" w:cstheme="majorBidi"/>
+              </w:rPr>
+            </w:pPr>
+            <w:r>
+              <w:rPr>
+                <w:rFonts w:asciiTheme="majorBidi" w:hAnsiTheme="majorBidi" w:cstheme="majorBidi"/>
+              </w:rPr>
+              <w:t>2/17/2018</w:t>
+            </w:r>
+          </w:p>
+        </w:tc>
+        <w:tc>
+          <w:tcPr>
+            <w:tcW w:w="4405" w:type="dxa"/>
+          </w:tcPr>
+          <w:p>
+            <w:pPr>
+              <w:pStyle w:val="BodyText"/>
+              <w:spacing w:before="60" w:after="60"/>
+              <w:jc w:val="left"/>
+              <w:cnfStyle w:val="000000000000" w:firstRow="0" w:lastRow="0" w:firstColumn="0" w:lastColumn="0" w:oddVBand="0" w:evenVBand="0" w:oddHBand="0" w:evenHBand="0" w:firstRowFirstColumn="0" w:firstRowLastColumn="0" w:lastRowFirstColumn="0" w:lastRowLastColumn="0"/>
+              <w:rPr>
+                <w:rFonts w:asciiTheme="majorBidi" w:hAnsiTheme="majorBidi" w:cstheme="majorBidi"/>
+              </w:rPr>
+            </w:pPr>
+            <w:r>
+              <w:rPr>
+                <w:rFonts w:asciiTheme="majorBidi" w:hAnsiTheme="majorBidi" w:cstheme="majorBidi"/>
+              </w:rPr>
+              <w:t>Completed competitive analysis and high-level functional requirements</w:t>
+            </w:r>
+          </w:p>
+        </w:tc>
+      </w:tr>
+      <w:tr>
+        <w:tc>
+          <w:tcPr>
+            <w:cnfStyle w:val="001000000000" w:firstRow="0" w:lastRow="0" w:firstColumn="1" w:lastColumn="0" w:oddVBand="0" w:evenVBand="0" w:oddHBand="0" w:evenHBand="0" w:firstRowFirstColumn="0" w:firstRowLastColumn="0" w:lastRowFirstColumn="0" w:lastRowLastColumn="0"/>
+            <w:tcW w:w="3055" w:type="dxa"/>
+            <w:vMerge/>
+          </w:tcPr>
+          <w:p>
+            <w:pPr>
+              <w:pStyle w:val="BodyText"/>
+              <w:spacing w:before="60" w:after="60" w:line="480" w:lineRule="auto"/>
+              <w:jc w:val="left"/>
+              <w:rPr>
+                <w:rFonts w:asciiTheme="majorBidi" w:hAnsiTheme="majorBidi" w:cstheme="majorBidi"/>
+                <w:i/>
+                <w:iCs/>
+              </w:rPr>
+            </w:pPr>
+          </w:p>
+        </w:tc>
+        <w:tc>
+          <w:tcPr>
+            <w:tcW w:w="1890" w:type="dxa"/>
+          </w:tcPr>
+          <w:p>
+            <w:pPr>
+              <w:pStyle w:val="BodyText"/>
+              <w:spacing w:before="60" w:after="60"/>
+              <w:jc w:val="left"/>
+              <w:cnfStyle w:val="000000000000" w:firstRow="0" w:lastRow="0" w:firstColumn="0" w:lastColumn="0" w:oddVBand="0" w:evenVBand="0" w:oddHBand="0" w:evenHBand="0" w:firstRowFirstColumn="0" w:firstRowLastColumn="0" w:lastRowFirstColumn="0" w:lastRowLastColumn="0"/>
+              <w:rPr>
+                <w:rFonts w:asciiTheme="majorBidi" w:hAnsiTheme="majorBidi" w:cstheme="majorBidi"/>
+              </w:rPr>
+            </w:pPr>
+            <w:r>
+              <w:rPr>
+                <w:rFonts w:asciiTheme="majorBidi" w:hAnsiTheme="majorBidi" w:cstheme="majorBidi"/>
+              </w:rPr>
+              <w:t>2/18/2018</w:t>
+            </w:r>
+          </w:p>
+        </w:tc>
+        <w:tc>
+          <w:tcPr>
+            <w:tcW w:w="4405" w:type="dxa"/>
+          </w:tcPr>
+          <w:p>
+            <w:pPr>
+              <w:pStyle w:val="BodyText"/>
+              <w:spacing w:before="60" w:after="60"/>
+              <w:jc w:val="left"/>
+              <w:cnfStyle w:val="000000000000" w:firstRow="0" w:lastRow="0" w:firstColumn="0" w:lastColumn="0" w:oddVBand="0" w:evenVBand="0" w:oddHBand="0" w:evenHBand="0" w:firstRowFirstColumn="0" w:firstRowLastColumn="0" w:lastRowFirstColumn="0" w:lastRowLastColumn="0"/>
+              <w:rPr>
+                <w:rFonts w:asciiTheme="majorBidi" w:hAnsiTheme="majorBidi" w:cstheme="majorBidi"/>
+              </w:rPr>
+            </w:pPr>
+            <w:r>
+              <w:rPr>
+                <w:rFonts w:asciiTheme="majorBidi" w:hAnsiTheme="majorBidi" w:cstheme="majorBidi"/>
+              </w:rPr>
+              <w:t>Completed data definition and edited non-functional requirements</w:t>
+            </w:r>
           </w:p>
         </w:tc>
       </w:tr>
@@ -526,34 +782,32 @@
     </w:p>
     <w:p>
       <w:pPr>
-        <w:pStyle w:val="BodyText"/>
-        <w:spacing w:before="60" w:after="60" w:line="480" w:lineRule="auto"/>
-        <w:jc w:val="left"/>
-        <w:rPr>
-          <w:rFonts w:asciiTheme="majorBidi" w:hAnsiTheme="majorBidi" w:cstheme="majorBidi"/>
-        </w:rPr>
-      </w:pPr>
-      <w:r>
-        <w:rPr>
-          <w:rFonts w:asciiTheme="majorBidi" w:hAnsiTheme="majorBidi" w:cstheme="majorBidi"/>
+        <w:pStyle w:val="Heading2"/>
+        <w:rPr>
+          <w:rFonts w:asciiTheme="majorBidi" w:hAnsiTheme="majorBidi"/>
+        </w:rPr>
+      </w:pPr>
+      <w:r>
+        <w:rPr>
+          <w:rFonts w:asciiTheme="majorBidi" w:hAnsiTheme="majorBidi"/>
         </w:rPr>
         <w:t>Product Name:</w:t>
       </w:r>
       <w:r>
         <w:rPr>
-          <w:rFonts w:asciiTheme="majorBidi" w:hAnsiTheme="majorBidi" w:cstheme="majorBidi"/>
+          <w:rFonts w:asciiTheme="majorBidi" w:hAnsiTheme="majorBidi"/>
         </w:rPr>
         <w:t xml:space="preserve"> </w:t>
       </w:r>
       <w:r>
         <w:rPr>
-          <w:rFonts w:asciiTheme="majorBidi" w:hAnsiTheme="majorBidi" w:cstheme="majorBidi"/>
+          <w:rFonts w:asciiTheme="majorBidi" w:hAnsiTheme="majorBidi"/>
         </w:rPr>
         <w:t>E-Lab</w:t>
       </w:r>
       <w:r>
         <w:rPr>
-          <w:rFonts w:asciiTheme="majorBidi" w:hAnsiTheme="majorBidi" w:cstheme="majorBidi"/>
+          <w:rFonts w:asciiTheme="majorBidi" w:hAnsiTheme="majorBidi"/>
         </w:rPr>
         <w:t xml:space="preserve"> Service Request App</w:t>
       </w:r>
@@ -602,7 +856,15 @@
         <w:rPr>
           <w:rFonts w:asciiTheme="majorBidi" w:hAnsiTheme="majorBidi" w:cstheme="majorBidi"/>
         </w:rPr>
-        <w:t xml:space="preserve"> it easier for them to find what they’re looking for. The webstore also allows the user to reserve the parts </w:t>
+        <w:t xml:space="preserve"> it easier for them to find what they’re looking for. The webstore al</w:t>
+      </w:r>
+      <w:bookmarkStart w:id="1" w:name="_GoBack"/>
+      <w:bookmarkEnd w:id="1"/>
+      <w:r>
+        <w:rPr>
+          <w:rFonts w:asciiTheme="majorBidi" w:hAnsiTheme="majorBidi" w:cstheme="majorBidi"/>
+        </w:rPr>
+        <w:t xml:space="preserve">so allows the user to reserve the parts </w:t>
       </w:r>
       <w:r>
         <w:rPr>
@@ -770,7 +1032,7 @@
           <w:rFonts w:asciiTheme="majorBidi" w:hAnsiTheme="majorBidi"/>
         </w:rPr>
       </w:pPr>
-      <w:bookmarkStart w:id="1" w:name="_Toc506634717"/>
+      <w:bookmarkStart w:id="2" w:name="_Toc506634717"/>
       <w:r>
         <w:rPr>
           <w:rFonts w:asciiTheme="majorBidi" w:hAnsiTheme="majorBidi"/>
@@ -778,7 +1040,7 @@
         <w:lastRenderedPageBreak/>
         <w:t>Competitive Analysis</w:t>
       </w:r>
-      <w:bookmarkEnd w:id="1"/>
+      <w:bookmarkEnd w:id="2"/>
     </w:p>
     <w:tbl>
       <w:tblPr>
@@ -1127,23 +1389,25 @@
           <w:sz w:val="24"/>
           <w:szCs w:val="24"/>
         </w:rPr>
-        <w:t>the user is able to</w:t>
-      </w:r>
+        <w:t xml:space="preserve">the user </w:t>
+      </w:r>
+      <w:proofErr w:type="gramStart"/>
       <w:r>
         <w:rPr>
           <w:rFonts w:asciiTheme="majorBidi" w:hAnsiTheme="majorBidi" w:cstheme="majorBidi"/>
           <w:sz w:val="24"/>
           <w:szCs w:val="24"/>
         </w:rPr>
-        <w:t xml:space="preserve"> request it and will be notified when it is once again available. E-Lab also </w:t>
-      </w:r>
+        <w:t>is able to</w:t>
+      </w:r>
+      <w:proofErr w:type="gramEnd"/>
       <w:r>
         <w:rPr>
           <w:rFonts w:asciiTheme="majorBidi" w:hAnsiTheme="majorBidi" w:cstheme="majorBidi"/>
           <w:sz w:val="24"/>
           <w:szCs w:val="24"/>
         </w:rPr>
-        <w:t>to upload files</w:t>
+        <w:t xml:space="preserve"> request it and will be notified when it is once again available. E-Lab also </w:t>
       </w:r>
       <w:r>
         <w:rPr>
@@ -1151,7 +1415,7 @@
           <w:sz w:val="24"/>
           <w:szCs w:val="24"/>
         </w:rPr>
-        <w:t xml:space="preserve"> for specific services, such as 3D printing and PCB milling. It also provides them with a reference number for their requests, which they can refer to if there is any mix-up.</w:t>
+        <w:t>to upload files</w:t>
       </w:r>
       <w:r>
         <w:rPr>
@@ -1159,7 +1423,33 @@
           <w:sz w:val="24"/>
           <w:szCs w:val="24"/>
         </w:rPr>
-        <w:t xml:space="preserve"> E-Lab also provides the user with the ability to search for an item, and will provide a short description for each part. </w:t>
+        <w:t xml:space="preserve"> for specific services, such as 3D printing and PCB milling. It also provides them with a reference number for their requests, which they can refer to if there is any mix-up.</w:t>
+      </w:r>
+      <w:r>
+        <w:rPr>
+          <w:rFonts w:asciiTheme="majorBidi" w:hAnsiTheme="majorBidi" w:cstheme="majorBidi"/>
+          <w:sz w:val="24"/>
+          <w:szCs w:val="24"/>
+        </w:rPr>
+        <w:t xml:space="preserve"> E-Lab also provides the user with the ability to search for an </w:t>
+      </w:r>
+      <w:proofErr w:type="gramStart"/>
+      <w:r>
+        <w:rPr>
+          <w:rFonts w:asciiTheme="majorBidi" w:hAnsiTheme="majorBidi" w:cstheme="majorBidi"/>
+          <w:sz w:val="24"/>
+          <w:szCs w:val="24"/>
+        </w:rPr>
+        <w:t>item, and</w:t>
+      </w:r>
+      <w:proofErr w:type="gramEnd"/>
+      <w:r>
+        <w:rPr>
+          <w:rFonts w:asciiTheme="majorBidi" w:hAnsiTheme="majorBidi" w:cstheme="majorBidi"/>
+          <w:sz w:val="24"/>
+          <w:szCs w:val="24"/>
+        </w:rPr>
+        <w:t xml:space="preserve"> will provide a short description for each part. </w:t>
       </w:r>
     </w:p>
     <w:p>
@@ -1172,7 +1462,7 @@
       <w:r>
         <w:br w:type="page"/>
       </w:r>
-      <w:bookmarkStart w:id="2" w:name="_Toc506634718"/>
+      <w:bookmarkStart w:id="3" w:name="_Toc506634718"/>
       <w:r>
         <w:rPr>
           <w:rFonts w:asciiTheme="majorBidi" w:hAnsiTheme="majorBidi"/>
@@ -1180,22 +1470,878 @@
         <w:lastRenderedPageBreak/>
         <w:t>Data Definition</w:t>
       </w:r>
-      <w:bookmarkEnd w:id="2"/>
-      <w:r>
-        <w:rPr>
-          <w:rFonts w:asciiTheme="majorBidi" w:hAnsiTheme="majorBidi"/>
-        </w:rPr>
-        <w:br w:type="page"/>
-      </w:r>
+      <w:bookmarkEnd w:id="3"/>
+    </w:p>
+    <w:tbl>
+      <w:tblPr>
+        <w:tblStyle w:val="GridTable1Light"/>
+        <w:tblW w:w="5000" w:type="pct"/>
+        <w:tblLook w:val="04A0" w:firstRow="1" w:lastRow="0" w:firstColumn="1" w:lastColumn="0" w:noHBand="0" w:noVBand="1"/>
+      </w:tblPr>
+      <w:tblGrid>
+        <w:gridCol w:w="4675"/>
+        <w:gridCol w:w="4675"/>
+      </w:tblGrid>
+      <w:tr>
+        <w:trPr>
+          <w:cnfStyle w:val="100000000000" w:firstRow="1" w:lastRow="0" w:firstColumn="0" w:lastColumn="0" w:oddVBand="0" w:evenVBand="0" w:oddHBand="0" w:evenHBand="0" w:firstRowFirstColumn="0" w:firstRowLastColumn="0" w:lastRowFirstColumn="0" w:lastRowLastColumn="0"/>
+        </w:trPr>
+        <w:tc>
+          <w:tcPr>
+            <w:cnfStyle w:val="001000000000" w:firstRow="0" w:lastRow="0" w:firstColumn="1" w:lastColumn="0" w:oddVBand="0" w:evenVBand="0" w:oddHBand="0" w:evenHBand="0" w:firstRowFirstColumn="0" w:firstRowLastColumn="0" w:lastRowFirstColumn="0" w:lastRowLastColumn="0"/>
+            <w:tcW w:w="2500" w:type="pct"/>
+          </w:tcPr>
+          <w:p>
+            <w:pPr>
+              <w:pStyle w:val="BodyText"/>
+              <w:tabs>
+                <w:tab w:val="center" w:pos="1450"/>
+              </w:tabs>
+              <w:rPr>
+                <w:rFonts w:asciiTheme="majorBidi" w:hAnsiTheme="majorBidi" w:cstheme="majorBidi"/>
+                <w:sz w:val="22"/>
+                <w:szCs w:val="22"/>
+              </w:rPr>
+            </w:pPr>
+            <w:r>
+              <w:rPr>
+                <w:rFonts w:asciiTheme="majorBidi" w:hAnsiTheme="majorBidi" w:cstheme="majorBidi"/>
+                <w:sz w:val="22"/>
+                <w:szCs w:val="22"/>
+              </w:rPr>
+              <w:t>Name</w:t>
+            </w:r>
+            <w:r>
+              <w:rPr>
+                <w:rFonts w:asciiTheme="majorBidi" w:hAnsiTheme="majorBidi" w:cstheme="majorBidi"/>
+                <w:sz w:val="22"/>
+                <w:szCs w:val="22"/>
+              </w:rPr>
+              <w:tab/>
+            </w:r>
+          </w:p>
+        </w:tc>
+        <w:tc>
+          <w:tcPr>
+            <w:tcW w:w="2500" w:type="pct"/>
+          </w:tcPr>
+          <w:p>
+            <w:pPr>
+              <w:pStyle w:val="BodyText"/>
+              <w:cnfStyle w:val="100000000000" w:firstRow="1" w:lastRow="0" w:firstColumn="0" w:lastColumn="0" w:oddVBand="0" w:evenVBand="0" w:oddHBand="0" w:evenHBand="0" w:firstRowFirstColumn="0" w:firstRowLastColumn="0" w:lastRowFirstColumn="0" w:lastRowLastColumn="0"/>
+              <w:rPr>
+                <w:rFonts w:asciiTheme="majorBidi" w:hAnsiTheme="majorBidi" w:cstheme="majorBidi"/>
+                <w:sz w:val="22"/>
+                <w:szCs w:val="22"/>
+              </w:rPr>
+            </w:pPr>
+            <w:r>
+              <w:rPr>
+                <w:rFonts w:asciiTheme="majorBidi" w:hAnsiTheme="majorBidi" w:cstheme="majorBidi"/>
+                <w:sz w:val="22"/>
+                <w:szCs w:val="22"/>
+              </w:rPr>
+              <w:t>Usage</w:t>
+            </w:r>
+          </w:p>
+        </w:tc>
+      </w:tr>
+      <w:tr>
+        <w:tc>
+          <w:tcPr>
+            <w:cnfStyle w:val="001000000000" w:firstRow="0" w:lastRow="0" w:firstColumn="1" w:lastColumn="0" w:oddVBand="0" w:evenVBand="0" w:oddHBand="0" w:evenHBand="0" w:firstRowFirstColumn="0" w:firstRowLastColumn="0" w:lastRowFirstColumn="0" w:lastRowLastColumn="0"/>
+            <w:tcW w:w="2500" w:type="pct"/>
+          </w:tcPr>
+          <w:p>
+            <w:pPr>
+              <w:pStyle w:val="BodyText"/>
+              <w:rPr>
+                <w:rFonts w:asciiTheme="majorBidi" w:hAnsiTheme="majorBidi" w:cstheme="majorBidi"/>
+                <w:sz w:val="22"/>
+                <w:szCs w:val="22"/>
+              </w:rPr>
+            </w:pPr>
+            <w:proofErr w:type="spellStart"/>
+            <w:r>
+              <w:rPr>
+                <w:rFonts w:asciiTheme="majorBidi" w:hAnsiTheme="majorBidi" w:cstheme="majorBidi"/>
+                <w:sz w:val="22"/>
+                <w:szCs w:val="22"/>
+              </w:rPr>
+              <w:t>partID</w:t>
+            </w:r>
+            <w:proofErr w:type="spellEnd"/>
+          </w:p>
+        </w:tc>
+        <w:tc>
+          <w:tcPr>
+            <w:tcW w:w="2500" w:type="pct"/>
+          </w:tcPr>
+          <w:p>
+            <w:pPr>
+              <w:pStyle w:val="BodyText"/>
+              <w:cnfStyle w:val="000000000000" w:firstRow="0" w:lastRow="0" w:firstColumn="0" w:lastColumn="0" w:oddVBand="0" w:evenVBand="0" w:oddHBand="0" w:evenHBand="0" w:firstRowFirstColumn="0" w:firstRowLastColumn="0" w:lastRowFirstColumn="0" w:lastRowLastColumn="0"/>
+              <w:rPr>
+                <w:rFonts w:asciiTheme="majorBidi" w:hAnsiTheme="majorBidi" w:cstheme="majorBidi"/>
+                <w:sz w:val="22"/>
+                <w:szCs w:val="22"/>
+              </w:rPr>
+            </w:pPr>
+            <w:r>
+              <w:rPr>
+                <w:rFonts w:asciiTheme="majorBidi" w:hAnsiTheme="majorBidi" w:cstheme="majorBidi"/>
+                <w:sz w:val="22"/>
+                <w:szCs w:val="22"/>
+              </w:rPr>
+              <w:t>Part ID variable – allows for the storage of the unique ID code for the parts</w:t>
+            </w:r>
+          </w:p>
+        </w:tc>
+      </w:tr>
+      <w:tr>
+        <w:tc>
+          <w:tcPr>
+            <w:cnfStyle w:val="001000000000" w:firstRow="0" w:lastRow="0" w:firstColumn="1" w:lastColumn="0" w:oddVBand="0" w:evenVBand="0" w:oddHBand="0" w:evenHBand="0" w:firstRowFirstColumn="0" w:firstRowLastColumn="0" w:lastRowFirstColumn="0" w:lastRowLastColumn="0"/>
+            <w:tcW w:w="2500" w:type="pct"/>
+          </w:tcPr>
+          <w:p>
+            <w:pPr>
+              <w:pStyle w:val="BodyText"/>
+              <w:rPr>
+                <w:rFonts w:asciiTheme="majorBidi" w:hAnsiTheme="majorBidi" w:cstheme="majorBidi"/>
+                <w:sz w:val="22"/>
+                <w:szCs w:val="22"/>
+              </w:rPr>
+            </w:pPr>
+            <w:proofErr w:type="spellStart"/>
+            <w:r>
+              <w:rPr>
+                <w:rFonts w:asciiTheme="majorBidi" w:hAnsiTheme="majorBidi" w:cstheme="majorBidi"/>
+                <w:sz w:val="22"/>
+                <w:szCs w:val="22"/>
+              </w:rPr>
+              <w:t>partName</w:t>
+            </w:r>
+            <w:proofErr w:type="spellEnd"/>
+          </w:p>
+        </w:tc>
+        <w:tc>
+          <w:tcPr>
+            <w:tcW w:w="2500" w:type="pct"/>
+          </w:tcPr>
+          <w:p>
+            <w:pPr>
+              <w:pStyle w:val="BodyText"/>
+              <w:cnfStyle w:val="000000000000" w:firstRow="0" w:lastRow="0" w:firstColumn="0" w:lastColumn="0" w:oddVBand="0" w:evenVBand="0" w:oddHBand="0" w:evenHBand="0" w:firstRowFirstColumn="0" w:firstRowLastColumn="0" w:lastRowFirstColumn="0" w:lastRowLastColumn="0"/>
+              <w:rPr>
+                <w:rFonts w:asciiTheme="majorBidi" w:hAnsiTheme="majorBidi" w:cstheme="majorBidi"/>
+                <w:sz w:val="22"/>
+                <w:szCs w:val="22"/>
+              </w:rPr>
+            </w:pPr>
+            <w:r>
+              <w:rPr>
+                <w:rFonts w:asciiTheme="majorBidi" w:hAnsiTheme="majorBidi" w:cstheme="majorBidi"/>
+                <w:sz w:val="22"/>
+                <w:szCs w:val="22"/>
+              </w:rPr>
+              <w:t>Name variable – allows for the storage of the name of the specific parts</w:t>
+            </w:r>
+          </w:p>
+        </w:tc>
+      </w:tr>
+      <w:tr>
+        <w:tc>
+          <w:tcPr>
+            <w:cnfStyle w:val="001000000000" w:firstRow="0" w:lastRow="0" w:firstColumn="1" w:lastColumn="0" w:oddVBand="0" w:evenVBand="0" w:oddHBand="0" w:evenHBand="0" w:firstRowFirstColumn="0" w:firstRowLastColumn="0" w:lastRowFirstColumn="0" w:lastRowLastColumn="0"/>
+            <w:tcW w:w="2500" w:type="pct"/>
+          </w:tcPr>
+          <w:p>
+            <w:pPr>
+              <w:pStyle w:val="BodyText"/>
+              <w:rPr>
+                <w:rFonts w:asciiTheme="majorBidi" w:hAnsiTheme="majorBidi" w:cstheme="majorBidi"/>
+                <w:sz w:val="22"/>
+                <w:szCs w:val="22"/>
+              </w:rPr>
+            </w:pPr>
+            <w:proofErr w:type="spellStart"/>
+            <w:r>
+              <w:rPr>
+                <w:rFonts w:asciiTheme="majorBidi" w:hAnsiTheme="majorBidi" w:cstheme="majorBidi"/>
+                <w:sz w:val="22"/>
+                <w:szCs w:val="22"/>
+              </w:rPr>
+              <w:t>partCategory</w:t>
+            </w:r>
+            <w:proofErr w:type="spellEnd"/>
+          </w:p>
+        </w:tc>
+        <w:tc>
+          <w:tcPr>
+            <w:tcW w:w="2500" w:type="pct"/>
+          </w:tcPr>
+          <w:p>
+            <w:pPr>
+              <w:pStyle w:val="BodyText"/>
+              <w:cnfStyle w:val="000000000000" w:firstRow="0" w:lastRow="0" w:firstColumn="0" w:lastColumn="0" w:oddVBand="0" w:evenVBand="0" w:oddHBand="0" w:evenHBand="0" w:firstRowFirstColumn="0" w:firstRowLastColumn="0" w:lastRowFirstColumn="0" w:lastRowLastColumn="0"/>
+              <w:rPr>
+                <w:rFonts w:asciiTheme="majorBidi" w:hAnsiTheme="majorBidi" w:cstheme="majorBidi"/>
+                <w:sz w:val="22"/>
+                <w:szCs w:val="22"/>
+              </w:rPr>
+            </w:pPr>
+            <w:r>
+              <w:rPr>
+                <w:rFonts w:asciiTheme="majorBidi" w:hAnsiTheme="majorBidi" w:cstheme="majorBidi"/>
+                <w:sz w:val="22"/>
+                <w:szCs w:val="22"/>
+              </w:rPr>
+              <w:t>Category variable – allows for the storage of the category in which each part belongs to</w:t>
+            </w:r>
+          </w:p>
+        </w:tc>
+      </w:tr>
+      <w:tr>
+        <w:tc>
+          <w:tcPr>
+            <w:cnfStyle w:val="001000000000" w:firstRow="0" w:lastRow="0" w:firstColumn="1" w:lastColumn="0" w:oddVBand="0" w:evenVBand="0" w:oddHBand="0" w:evenHBand="0" w:firstRowFirstColumn="0" w:firstRowLastColumn="0" w:lastRowFirstColumn="0" w:lastRowLastColumn="0"/>
+            <w:tcW w:w="2500" w:type="pct"/>
+          </w:tcPr>
+          <w:p>
+            <w:pPr>
+              <w:pStyle w:val="BodyText"/>
+              <w:rPr>
+                <w:rFonts w:asciiTheme="majorBidi" w:hAnsiTheme="majorBidi" w:cstheme="majorBidi"/>
+                <w:sz w:val="22"/>
+                <w:szCs w:val="22"/>
+              </w:rPr>
+            </w:pPr>
+            <w:proofErr w:type="spellStart"/>
+            <w:r>
+              <w:rPr>
+                <w:rFonts w:asciiTheme="majorBidi" w:hAnsiTheme="majorBidi" w:cstheme="majorBidi"/>
+                <w:sz w:val="22"/>
+                <w:szCs w:val="22"/>
+              </w:rPr>
+              <w:t>partDescription</w:t>
+            </w:r>
+            <w:proofErr w:type="spellEnd"/>
+          </w:p>
+        </w:tc>
+        <w:tc>
+          <w:tcPr>
+            <w:tcW w:w="2500" w:type="pct"/>
+          </w:tcPr>
+          <w:p>
+            <w:pPr>
+              <w:pStyle w:val="BodyText"/>
+              <w:cnfStyle w:val="000000000000" w:firstRow="0" w:lastRow="0" w:firstColumn="0" w:lastColumn="0" w:oddVBand="0" w:evenVBand="0" w:oddHBand="0" w:evenHBand="0" w:firstRowFirstColumn="0" w:firstRowLastColumn="0" w:lastRowFirstColumn="0" w:lastRowLastColumn="0"/>
+              <w:rPr>
+                <w:rFonts w:asciiTheme="majorBidi" w:hAnsiTheme="majorBidi" w:cstheme="majorBidi"/>
+                <w:sz w:val="22"/>
+                <w:szCs w:val="22"/>
+              </w:rPr>
+            </w:pPr>
+            <w:r>
+              <w:rPr>
+                <w:rFonts w:asciiTheme="majorBidi" w:hAnsiTheme="majorBidi" w:cstheme="majorBidi"/>
+                <w:sz w:val="22"/>
+                <w:szCs w:val="22"/>
+              </w:rPr>
+              <w:t>Description variable – holds the description of each part</w:t>
+            </w:r>
+          </w:p>
+        </w:tc>
+      </w:tr>
+      <w:tr>
+        <w:tc>
+          <w:tcPr>
+            <w:cnfStyle w:val="001000000000" w:firstRow="0" w:lastRow="0" w:firstColumn="1" w:lastColumn="0" w:oddVBand="0" w:evenVBand="0" w:oddHBand="0" w:evenHBand="0" w:firstRowFirstColumn="0" w:firstRowLastColumn="0" w:lastRowFirstColumn="0" w:lastRowLastColumn="0"/>
+            <w:tcW w:w="2500" w:type="pct"/>
+          </w:tcPr>
+          <w:p>
+            <w:pPr>
+              <w:pStyle w:val="BodyText"/>
+              <w:rPr>
+                <w:rFonts w:asciiTheme="majorBidi" w:hAnsiTheme="majorBidi" w:cstheme="majorBidi"/>
+                <w:sz w:val="22"/>
+                <w:szCs w:val="22"/>
+              </w:rPr>
+            </w:pPr>
+            <w:proofErr w:type="spellStart"/>
+            <w:r>
+              <w:rPr>
+                <w:rFonts w:asciiTheme="majorBidi" w:hAnsiTheme="majorBidi" w:cstheme="majorBidi"/>
+                <w:sz w:val="22"/>
+                <w:szCs w:val="22"/>
+              </w:rPr>
+              <w:t>serviceID</w:t>
+            </w:r>
+            <w:proofErr w:type="spellEnd"/>
+          </w:p>
+        </w:tc>
+        <w:tc>
+          <w:tcPr>
+            <w:tcW w:w="2500" w:type="pct"/>
+          </w:tcPr>
+          <w:p>
+            <w:pPr>
+              <w:pStyle w:val="BodyText"/>
+              <w:cnfStyle w:val="000000000000" w:firstRow="0" w:lastRow="0" w:firstColumn="0" w:lastColumn="0" w:oddVBand="0" w:evenVBand="0" w:oddHBand="0" w:evenHBand="0" w:firstRowFirstColumn="0" w:firstRowLastColumn="0" w:lastRowFirstColumn="0" w:lastRowLastColumn="0"/>
+              <w:rPr>
+                <w:rFonts w:asciiTheme="majorBidi" w:hAnsiTheme="majorBidi" w:cstheme="majorBidi"/>
+                <w:sz w:val="22"/>
+                <w:szCs w:val="22"/>
+              </w:rPr>
+            </w:pPr>
+            <w:r>
+              <w:rPr>
+                <w:rFonts w:asciiTheme="majorBidi" w:hAnsiTheme="majorBidi" w:cstheme="majorBidi"/>
+                <w:sz w:val="22"/>
+                <w:szCs w:val="22"/>
+              </w:rPr>
+              <w:t>Service ID variable – allows for the storage of a unique ID number for each service</w:t>
+            </w:r>
+          </w:p>
+        </w:tc>
+      </w:tr>
+      <w:tr>
+        <w:tc>
+          <w:tcPr>
+            <w:cnfStyle w:val="001000000000" w:firstRow="0" w:lastRow="0" w:firstColumn="1" w:lastColumn="0" w:oddVBand="0" w:evenVBand="0" w:oddHBand="0" w:evenHBand="0" w:firstRowFirstColumn="0" w:firstRowLastColumn="0" w:lastRowFirstColumn="0" w:lastRowLastColumn="0"/>
+            <w:tcW w:w="2500" w:type="pct"/>
+          </w:tcPr>
+          <w:p>
+            <w:pPr>
+              <w:pStyle w:val="BodyText"/>
+              <w:rPr>
+                <w:rFonts w:asciiTheme="majorBidi" w:hAnsiTheme="majorBidi" w:cstheme="majorBidi"/>
+                <w:sz w:val="22"/>
+                <w:szCs w:val="22"/>
+              </w:rPr>
+            </w:pPr>
+            <w:proofErr w:type="spellStart"/>
+            <w:r>
+              <w:rPr>
+                <w:rFonts w:asciiTheme="majorBidi" w:hAnsiTheme="majorBidi" w:cstheme="majorBidi"/>
+                <w:sz w:val="22"/>
+                <w:szCs w:val="22"/>
+              </w:rPr>
+              <w:t>ticketID</w:t>
+            </w:r>
+            <w:proofErr w:type="spellEnd"/>
+          </w:p>
+        </w:tc>
+        <w:tc>
+          <w:tcPr>
+            <w:tcW w:w="2500" w:type="pct"/>
+          </w:tcPr>
+          <w:p>
+            <w:pPr>
+              <w:pStyle w:val="BodyText"/>
+              <w:cnfStyle w:val="000000000000" w:firstRow="0" w:lastRow="0" w:firstColumn="0" w:lastColumn="0" w:oddVBand="0" w:evenVBand="0" w:oddHBand="0" w:evenHBand="0" w:firstRowFirstColumn="0" w:firstRowLastColumn="0" w:lastRowFirstColumn="0" w:lastRowLastColumn="0"/>
+              <w:rPr>
+                <w:rFonts w:asciiTheme="majorBidi" w:hAnsiTheme="majorBidi" w:cstheme="majorBidi"/>
+                <w:sz w:val="22"/>
+                <w:szCs w:val="22"/>
+              </w:rPr>
+            </w:pPr>
+            <w:r>
+              <w:rPr>
+                <w:rFonts w:asciiTheme="majorBidi" w:hAnsiTheme="majorBidi" w:cstheme="majorBidi"/>
+                <w:sz w:val="22"/>
+                <w:szCs w:val="22"/>
+              </w:rPr>
+              <w:t>Ticket ID variable – holds the number of the ticket that user fills out for part requests</w:t>
+            </w:r>
+          </w:p>
+        </w:tc>
+      </w:tr>
+      <w:tr>
+        <w:tc>
+          <w:tcPr>
+            <w:cnfStyle w:val="001000000000" w:firstRow="0" w:lastRow="0" w:firstColumn="1" w:lastColumn="0" w:oddVBand="0" w:evenVBand="0" w:oddHBand="0" w:evenHBand="0" w:firstRowFirstColumn="0" w:firstRowLastColumn="0" w:lastRowFirstColumn="0" w:lastRowLastColumn="0"/>
+            <w:tcW w:w="2500" w:type="pct"/>
+          </w:tcPr>
+          <w:p>
+            <w:pPr>
+              <w:pStyle w:val="BodyText"/>
+              <w:rPr>
+                <w:rFonts w:asciiTheme="majorBidi" w:hAnsiTheme="majorBidi" w:cstheme="majorBidi"/>
+                <w:sz w:val="22"/>
+                <w:szCs w:val="22"/>
+              </w:rPr>
+            </w:pPr>
+            <w:proofErr w:type="spellStart"/>
+            <w:r>
+              <w:rPr>
+                <w:rFonts w:asciiTheme="majorBidi" w:hAnsiTheme="majorBidi" w:cstheme="majorBidi"/>
+                <w:sz w:val="22"/>
+                <w:szCs w:val="22"/>
+              </w:rPr>
+              <w:t>transactionID</w:t>
+            </w:r>
+            <w:proofErr w:type="spellEnd"/>
+          </w:p>
+        </w:tc>
+        <w:tc>
+          <w:tcPr>
+            <w:tcW w:w="2500" w:type="pct"/>
+          </w:tcPr>
+          <w:p>
+            <w:pPr>
+              <w:pStyle w:val="BodyText"/>
+              <w:cnfStyle w:val="000000000000" w:firstRow="0" w:lastRow="0" w:firstColumn="0" w:lastColumn="0" w:oddVBand="0" w:evenVBand="0" w:oddHBand="0" w:evenHBand="0" w:firstRowFirstColumn="0" w:firstRowLastColumn="0" w:lastRowFirstColumn="0" w:lastRowLastColumn="0"/>
+              <w:rPr>
+                <w:rFonts w:asciiTheme="majorBidi" w:hAnsiTheme="majorBidi" w:cstheme="majorBidi"/>
+                <w:sz w:val="22"/>
+                <w:szCs w:val="22"/>
+              </w:rPr>
+            </w:pPr>
+            <w:r>
+              <w:rPr>
+                <w:rFonts w:asciiTheme="majorBidi" w:hAnsiTheme="majorBidi" w:cstheme="majorBidi"/>
+                <w:sz w:val="22"/>
+                <w:szCs w:val="22"/>
+              </w:rPr>
+              <w:t>Transaction variable – holds a unique number for the transaction that the user completes</w:t>
+            </w:r>
+          </w:p>
+        </w:tc>
+      </w:tr>
+      <w:tr>
+        <w:tc>
+          <w:tcPr>
+            <w:cnfStyle w:val="001000000000" w:firstRow="0" w:lastRow="0" w:firstColumn="1" w:lastColumn="0" w:oddVBand="0" w:evenVBand="0" w:oddHBand="0" w:evenHBand="0" w:firstRowFirstColumn="0" w:firstRowLastColumn="0" w:lastRowFirstColumn="0" w:lastRowLastColumn="0"/>
+            <w:tcW w:w="2500" w:type="pct"/>
+          </w:tcPr>
+          <w:p>
+            <w:pPr>
+              <w:pStyle w:val="BodyText"/>
+              <w:rPr>
+                <w:rFonts w:asciiTheme="majorBidi" w:hAnsiTheme="majorBidi" w:cstheme="majorBidi"/>
+                <w:sz w:val="22"/>
+                <w:szCs w:val="22"/>
+              </w:rPr>
+            </w:pPr>
+            <w:proofErr w:type="spellStart"/>
+            <w:r>
+              <w:rPr>
+                <w:rFonts w:asciiTheme="majorBidi" w:hAnsiTheme="majorBidi" w:cstheme="majorBidi"/>
+                <w:sz w:val="22"/>
+                <w:szCs w:val="22"/>
+              </w:rPr>
+              <w:t>inventoryStatus</w:t>
+            </w:r>
+            <w:proofErr w:type="spellEnd"/>
+          </w:p>
+        </w:tc>
+        <w:tc>
+          <w:tcPr>
+            <w:tcW w:w="2500" w:type="pct"/>
+          </w:tcPr>
+          <w:p>
+            <w:pPr>
+              <w:pStyle w:val="BodyText"/>
+              <w:cnfStyle w:val="000000000000" w:firstRow="0" w:lastRow="0" w:firstColumn="0" w:lastColumn="0" w:oddVBand="0" w:evenVBand="0" w:oddHBand="0" w:evenHBand="0" w:firstRowFirstColumn="0" w:firstRowLastColumn="0" w:lastRowFirstColumn="0" w:lastRowLastColumn="0"/>
+              <w:rPr>
+                <w:rFonts w:asciiTheme="majorBidi" w:hAnsiTheme="majorBidi" w:cstheme="majorBidi"/>
+                <w:sz w:val="22"/>
+                <w:szCs w:val="22"/>
+              </w:rPr>
+            </w:pPr>
+            <w:r>
+              <w:rPr>
+                <w:rFonts w:asciiTheme="majorBidi" w:hAnsiTheme="majorBidi" w:cstheme="majorBidi"/>
+                <w:sz w:val="22"/>
+                <w:szCs w:val="22"/>
+              </w:rPr>
+              <w:t>Inventory Status variable – stores the availability status of the parts</w:t>
+            </w:r>
+          </w:p>
+        </w:tc>
+      </w:tr>
+      <w:tr>
+        <w:tc>
+          <w:tcPr>
+            <w:cnfStyle w:val="001000000000" w:firstRow="0" w:lastRow="0" w:firstColumn="1" w:lastColumn="0" w:oddVBand="0" w:evenVBand="0" w:oddHBand="0" w:evenHBand="0" w:firstRowFirstColumn="0" w:firstRowLastColumn="0" w:lastRowFirstColumn="0" w:lastRowLastColumn="0"/>
+            <w:tcW w:w="2500" w:type="pct"/>
+          </w:tcPr>
+          <w:p>
+            <w:pPr>
+              <w:pStyle w:val="BodyText"/>
+              <w:rPr>
+                <w:rFonts w:asciiTheme="majorBidi" w:hAnsiTheme="majorBidi" w:cstheme="majorBidi"/>
+                <w:sz w:val="22"/>
+                <w:szCs w:val="22"/>
+              </w:rPr>
+            </w:pPr>
+            <w:proofErr w:type="spellStart"/>
+            <w:r>
+              <w:rPr>
+                <w:rFonts w:asciiTheme="majorBidi" w:hAnsiTheme="majorBidi" w:cstheme="majorBidi"/>
+                <w:sz w:val="22"/>
+                <w:szCs w:val="22"/>
+              </w:rPr>
+              <w:t>amountLeft</w:t>
+            </w:r>
+            <w:proofErr w:type="spellEnd"/>
+          </w:p>
+        </w:tc>
+        <w:tc>
+          <w:tcPr>
+            <w:tcW w:w="2500" w:type="pct"/>
+          </w:tcPr>
+          <w:p>
+            <w:pPr>
+              <w:pStyle w:val="BodyText"/>
+              <w:cnfStyle w:val="000000000000" w:firstRow="0" w:lastRow="0" w:firstColumn="0" w:lastColumn="0" w:oddVBand="0" w:evenVBand="0" w:oddHBand="0" w:evenHBand="0" w:firstRowFirstColumn="0" w:firstRowLastColumn="0" w:lastRowFirstColumn="0" w:lastRowLastColumn="0"/>
+              <w:rPr>
+                <w:rFonts w:asciiTheme="majorBidi" w:hAnsiTheme="majorBidi" w:cstheme="majorBidi"/>
+                <w:sz w:val="22"/>
+                <w:szCs w:val="22"/>
+              </w:rPr>
+            </w:pPr>
+            <w:r>
+              <w:rPr>
+                <w:rFonts w:asciiTheme="majorBidi" w:hAnsiTheme="majorBidi" w:cstheme="majorBidi"/>
+                <w:sz w:val="22"/>
+                <w:szCs w:val="22"/>
+              </w:rPr>
+              <w:t>Amount variable – holds the number of available parts when it is less than 10 items</w:t>
+            </w:r>
+          </w:p>
+        </w:tc>
+      </w:tr>
+      <w:tr>
+        <w:tc>
+          <w:tcPr>
+            <w:cnfStyle w:val="001000000000" w:firstRow="0" w:lastRow="0" w:firstColumn="1" w:lastColumn="0" w:oddVBand="0" w:evenVBand="0" w:oddHBand="0" w:evenHBand="0" w:firstRowFirstColumn="0" w:firstRowLastColumn="0" w:lastRowFirstColumn="0" w:lastRowLastColumn="0"/>
+            <w:tcW w:w="2500" w:type="pct"/>
+          </w:tcPr>
+          <w:p>
+            <w:pPr>
+              <w:pStyle w:val="BodyText"/>
+              <w:rPr>
+                <w:rFonts w:asciiTheme="majorBidi" w:hAnsiTheme="majorBidi" w:cstheme="majorBidi"/>
+                <w:sz w:val="22"/>
+                <w:szCs w:val="22"/>
+              </w:rPr>
+            </w:pPr>
+            <w:proofErr w:type="spellStart"/>
+            <w:r>
+              <w:rPr>
+                <w:rFonts w:asciiTheme="majorBidi" w:hAnsiTheme="majorBidi" w:cstheme="majorBidi"/>
+                <w:sz w:val="22"/>
+                <w:szCs w:val="22"/>
+              </w:rPr>
+              <w:t>partPrice</w:t>
+            </w:r>
+            <w:proofErr w:type="spellEnd"/>
+          </w:p>
+        </w:tc>
+        <w:tc>
+          <w:tcPr>
+            <w:tcW w:w="2500" w:type="pct"/>
+          </w:tcPr>
+          <w:p>
+            <w:pPr>
+              <w:pStyle w:val="BodyText"/>
+              <w:cnfStyle w:val="000000000000" w:firstRow="0" w:lastRow="0" w:firstColumn="0" w:lastColumn="0" w:oddVBand="0" w:evenVBand="0" w:oddHBand="0" w:evenHBand="0" w:firstRowFirstColumn="0" w:firstRowLastColumn="0" w:lastRowFirstColumn="0" w:lastRowLastColumn="0"/>
+              <w:rPr>
+                <w:rFonts w:asciiTheme="majorBidi" w:hAnsiTheme="majorBidi" w:cstheme="majorBidi"/>
+                <w:sz w:val="22"/>
+                <w:szCs w:val="22"/>
+              </w:rPr>
+            </w:pPr>
+            <w:r>
+              <w:rPr>
+                <w:rFonts w:asciiTheme="majorBidi" w:hAnsiTheme="majorBidi" w:cstheme="majorBidi"/>
+                <w:sz w:val="22"/>
+                <w:szCs w:val="22"/>
+              </w:rPr>
+              <w:t>Prince variable – used to show the prices of the items listed in the webstore</w:t>
+            </w:r>
+          </w:p>
+        </w:tc>
+      </w:tr>
+      <w:tr>
+        <w:tc>
+          <w:tcPr>
+            <w:cnfStyle w:val="001000000000" w:firstRow="0" w:lastRow="0" w:firstColumn="1" w:lastColumn="0" w:oddVBand="0" w:evenVBand="0" w:oddHBand="0" w:evenHBand="0" w:firstRowFirstColumn="0" w:firstRowLastColumn="0" w:lastRowFirstColumn="0" w:lastRowLastColumn="0"/>
+            <w:tcW w:w="2500" w:type="pct"/>
+          </w:tcPr>
+          <w:p>
+            <w:pPr>
+              <w:pStyle w:val="BodyText"/>
+              <w:rPr>
+                <w:rFonts w:asciiTheme="majorBidi" w:hAnsiTheme="majorBidi" w:cstheme="majorBidi"/>
+                <w:sz w:val="22"/>
+                <w:szCs w:val="22"/>
+              </w:rPr>
+            </w:pPr>
+            <w:proofErr w:type="spellStart"/>
+            <w:r>
+              <w:rPr>
+                <w:rFonts w:asciiTheme="majorBidi" w:hAnsiTheme="majorBidi" w:cstheme="majorBidi"/>
+                <w:sz w:val="22"/>
+                <w:szCs w:val="22"/>
+              </w:rPr>
+              <w:t>permissionType</w:t>
+            </w:r>
+            <w:proofErr w:type="spellEnd"/>
+          </w:p>
+        </w:tc>
+        <w:tc>
+          <w:tcPr>
+            <w:tcW w:w="2500" w:type="pct"/>
+          </w:tcPr>
+          <w:p>
+            <w:pPr>
+              <w:pStyle w:val="BodyText"/>
+              <w:cnfStyle w:val="000000000000" w:firstRow="0" w:lastRow="0" w:firstColumn="0" w:lastColumn="0" w:oddVBand="0" w:evenVBand="0" w:oddHBand="0" w:evenHBand="0" w:firstRowFirstColumn="0" w:firstRowLastColumn="0" w:lastRowFirstColumn="0" w:lastRowLastColumn="0"/>
+              <w:rPr>
+                <w:rFonts w:asciiTheme="majorBidi" w:hAnsiTheme="majorBidi" w:cstheme="majorBidi"/>
+                <w:sz w:val="22"/>
+                <w:szCs w:val="22"/>
+              </w:rPr>
+            </w:pPr>
+            <w:r>
+              <w:rPr>
+                <w:rFonts w:asciiTheme="majorBidi" w:hAnsiTheme="majorBidi" w:cstheme="majorBidi"/>
+                <w:sz w:val="22"/>
+                <w:szCs w:val="22"/>
+              </w:rPr>
+              <w:t xml:space="preserve">Permissions variable – controls the type of access </w:t>
+            </w:r>
+            <w:r>
+              <w:rPr>
+                <w:rFonts w:asciiTheme="majorBidi" w:hAnsiTheme="majorBidi" w:cstheme="majorBidi"/>
+                <w:sz w:val="22"/>
+                <w:szCs w:val="22"/>
+              </w:rPr>
+              <w:t>different users get (staff, students, etc.)</w:t>
+            </w:r>
+          </w:p>
+        </w:tc>
+      </w:tr>
+      <w:tr>
+        <w:tc>
+          <w:tcPr>
+            <w:cnfStyle w:val="001000000000" w:firstRow="0" w:lastRow="0" w:firstColumn="1" w:lastColumn="0" w:oddVBand="0" w:evenVBand="0" w:oddHBand="0" w:evenHBand="0" w:firstRowFirstColumn="0" w:firstRowLastColumn="0" w:lastRowFirstColumn="0" w:lastRowLastColumn="0"/>
+            <w:tcW w:w="2500" w:type="pct"/>
+          </w:tcPr>
+          <w:p>
+            <w:pPr>
+              <w:pStyle w:val="BodyText"/>
+              <w:rPr>
+                <w:rFonts w:asciiTheme="majorBidi" w:hAnsiTheme="majorBidi" w:cstheme="majorBidi"/>
+                <w:sz w:val="22"/>
+                <w:szCs w:val="22"/>
+              </w:rPr>
+            </w:pPr>
+            <w:proofErr w:type="spellStart"/>
+            <w:r>
+              <w:rPr>
+                <w:rFonts w:asciiTheme="majorBidi" w:hAnsiTheme="majorBidi" w:cstheme="majorBidi"/>
+                <w:sz w:val="22"/>
+                <w:szCs w:val="22"/>
+              </w:rPr>
+              <w:t>studentID</w:t>
+            </w:r>
+            <w:proofErr w:type="spellEnd"/>
+          </w:p>
+        </w:tc>
+        <w:tc>
+          <w:tcPr>
+            <w:tcW w:w="2500" w:type="pct"/>
+          </w:tcPr>
+          <w:p>
+            <w:pPr>
+              <w:pStyle w:val="BodyText"/>
+              <w:cnfStyle w:val="000000000000" w:firstRow="0" w:lastRow="0" w:firstColumn="0" w:lastColumn="0" w:oddVBand="0" w:evenVBand="0" w:oddHBand="0" w:evenHBand="0" w:firstRowFirstColumn="0" w:firstRowLastColumn="0" w:lastRowFirstColumn="0" w:lastRowLastColumn="0"/>
+              <w:rPr>
+                <w:rFonts w:asciiTheme="majorBidi" w:hAnsiTheme="majorBidi" w:cstheme="majorBidi"/>
+                <w:sz w:val="22"/>
+                <w:szCs w:val="22"/>
+              </w:rPr>
+            </w:pPr>
+            <w:r>
+              <w:rPr>
+                <w:rFonts w:asciiTheme="majorBidi" w:hAnsiTheme="majorBidi" w:cstheme="majorBidi"/>
+                <w:sz w:val="22"/>
+                <w:szCs w:val="22"/>
+              </w:rPr>
+              <w:t>ID variable – stores the user’s Z-number</w:t>
+            </w:r>
+          </w:p>
+        </w:tc>
+      </w:tr>
+      <w:tr>
+        <w:tc>
+          <w:tcPr>
+            <w:cnfStyle w:val="001000000000" w:firstRow="0" w:lastRow="0" w:firstColumn="1" w:lastColumn="0" w:oddVBand="0" w:evenVBand="0" w:oddHBand="0" w:evenHBand="0" w:firstRowFirstColumn="0" w:firstRowLastColumn="0" w:lastRowFirstColumn="0" w:lastRowLastColumn="0"/>
+            <w:tcW w:w="2500" w:type="pct"/>
+          </w:tcPr>
+          <w:p>
+            <w:pPr>
+              <w:pStyle w:val="BodyText"/>
+              <w:rPr>
+                <w:rFonts w:asciiTheme="majorBidi" w:hAnsiTheme="majorBidi" w:cstheme="majorBidi"/>
+                <w:sz w:val="22"/>
+                <w:szCs w:val="22"/>
+              </w:rPr>
+            </w:pPr>
+            <w:proofErr w:type="spellStart"/>
+            <w:r>
+              <w:rPr>
+                <w:rFonts w:asciiTheme="majorBidi" w:hAnsiTheme="majorBidi" w:cstheme="majorBidi"/>
+                <w:sz w:val="22"/>
+                <w:szCs w:val="22"/>
+              </w:rPr>
+              <w:t>studentName</w:t>
+            </w:r>
+            <w:proofErr w:type="spellEnd"/>
+          </w:p>
+        </w:tc>
+        <w:tc>
+          <w:tcPr>
+            <w:tcW w:w="2500" w:type="pct"/>
+          </w:tcPr>
+          <w:p>
+            <w:pPr>
+              <w:pStyle w:val="BodyText"/>
+              <w:cnfStyle w:val="000000000000" w:firstRow="0" w:lastRow="0" w:firstColumn="0" w:lastColumn="0" w:oddVBand="0" w:evenVBand="0" w:oddHBand="0" w:evenHBand="0" w:firstRowFirstColumn="0" w:firstRowLastColumn="0" w:lastRowFirstColumn="0" w:lastRowLastColumn="0"/>
+              <w:rPr>
+                <w:rFonts w:asciiTheme="majorBidi" w:hAnsiTheme="majorBidi" w:cstheme="majorBidi"/>
+                <w:sz w:val="22"/>
+                <w:szCs w:val="22"/>
+              </w:rPr>
+            </w:pPr>
+            <w:r>
+              <w:rPr>
+                <w:rFonts w:asciiTheme="majorBidi" w:hAnsiTheme="majorBidi" w:cstheme="majorBidi"/>
+                <w:sz w:val="22"/>
+                <w:szCs w:val="22"/>
+              </w:rPr>
+              <w:t>Name variable – stores the name of the users of the webstore</w:t>
+            </w:r>
+          </w:p>
+        </w:tc>
+      </w:tr>
+      <w:tr>
+        <w:tc>
+          <w:tcPr>
+            <w:cnfStyle w:val="001000000000" w:firstRow="0" w:lastRow="0" w:firstColumn="1" w:lastColumn="0" w:oddVBand="0" w:evenVBand="0" w:oddHBand="0" w:evenHBand="0" w:firstRowFirstColumn="0" w:firstRowLastColumn="0" w:lastRowFirstColumn="0" w:lastRowLastColumn="0"/>
+            <w:tcW w:w="2500" w:type="pct"/>
+          </w:tcPr>
+          <w:p>
+            <w:pPr>
+              <w:pStyle w:val="BodyText"/>
+              <w:rPr>
+                <w:rFonts w:asciiTheme="majorBidi" w:hAnsiTheme="majorBidi" w:cstheme="majorBidi"/>
+                <w:sz w:val="22"/>
+                <w:szCs w:val="22"/>
+              </w:rPr>
+            </w:pPr>
+            <w:proofErr w:type="spellStart"/>
+            <w:r>
+              <w:rPr>
+                <w:rFonts w:asciiTheme="majorBidi" w:hAnsiTheme="majorBidi" w:cstheme="majorBidi"/>
+                <w:sz w:val="22"/>
+                <w:szCs w:val="22"/>
+              </w:rPr>
+              <w:t>classID</w:t>
+            </w:r>
+            <w:proofErr w:type="spellEnd"/>
+          </w:p>
+        </w:tc>
+        <w:tc>
+          <w:tcPr>
+            <w:tcW w:w="2500" w:type="pct"/>
+          </w:tcPr>
+          <w:p>
+            <w:pPr>
+              <w:pStyle w:val="BodyText"/>
+              <w:cnfStyle w:val="000000000000" w:firstRow="0" w:lastRow="0" w:firstColumn="0" w:lastColumn="0" w:oddVBand="0" w:evenVBand="0" w:oddHBand="0" w:evenHBand="0" w:firstRowFirstColumn="0" w:firstRowLastColumn="0" w:lastRowFirstColumn="0" w:lastRowLastColumn="0"/>
+              <w:rPr>
+                <w:rFonts w:asciiTheme="majorBidi" w:hAnsiTheme="majorBidi" w:cstheme="majorBidi"/>
+                <w:sz w:val="22"/>
+                <w:szCs w:val="22"/>
+              </w:rPr>
+            </w:pPr>
+            <w:r>
+              <w:rPr>
+                <w:rFonts w:asciiTheme="majorBidi" w:hAnsiTheme="majorBidi" w:cstheme="majorBidi"/>
+                <w:sz w:val="22"/>
+                <w:szCs w:val="22"/>
+              </w:rPr>
+              <w:t>Class variable – stores the code of the class that the user requires a part for</w:t>
+            </w:r>
+          </w:p>
+        </w:tc>
+      </w:tr>
+      <w:tr>
+        <w:tc>
+          <w:tcPr>
+            <w:cnfStyle w:val="001000000000" w:firstRow="0" w:lastRow="0" w:firstColumn="1" w:lastColumn="0" w:oddVBand="0" w:evenVBand="0" w:oddHBand="0" w:evenHBand="0" w:firstRowFirstColumn="0" w:firstRowLastColumn="0" w:lastRowFirstColumn="0" w:lastRowLastColumn="0"/>
+            <w:tcW w:w="2500" w:type="pct"/>
+          </w:tcPr>
+          <w:p>
+            <w:pPr>
+              <w:pStyle w:val="BodyText"/>
+              <w:rPr>
+                <w:rFonts w:asciiTheme="majorBidi" w:hAnsiTheme="majorBidi" w:cstheme="majorBidi"/>
+                <w:sz w:val="22"/>
+                <w:szCs w:val="22"/>
+              </w:rPr>
+            </w:pPr>
+            <w:proofErr w:type="spellStart"/>
+            <w:r>
+              <w:rPr>
+                <w:rFonts w:asciiTheme="majorBidi" w:hAnsiTheme="majorBidi" w:cstheme="majorBidi"/>
+                <w:sz w:val="22"/>
+                <w:szCs w:val="22"/>
+              </w:rPr>
+              <w:t>collegeID</w:t>
+            </w:r>
+            <w:proofErr w:type="spellEnd"/>
+          </w:p>
+        </w:tc>
+        <w:tc>
+          <w:tcPr>
+            <w:tcW w:w="2500" w:type="pct"/>
+          </w:tcPr>
+          <w:p>
+            <w:pPr>
+              <w:pStyle w:val="BodyText"/>
+              <w:cnfStyle w:val="000000000000" w:firstRow="0" w:lastRow="0" w:firstColumn="0" w:lastColumn="0" w:oddVBand="0" w:evenVBand="0" w:oddHBand="0" w:evenHBand="0" w:firstRowFirstColumn="0" w:firstRowLastColumn="0" w:lastRowFirstColumn="0" w:lastRowLastColumn="0"/>
+              <w:rPr>
+                <w:rFonts w:asciiTheme="majorBidi" w:hAnsiTheme="majorBidi" w:cstheme="majorBidi"/>
+                <w:sz w:val="22"/>
+                <w:szCs w:val="22"/>
+              </w:rPr>
+            </w:pPr>
+            <w:r>
+              <w:rPr>
+                <w:rFonts w:asciiTheme="majorBidi" w:hAnsiTheme="majorBidi" w:cstheme="majorBidi"/>
+                <w:sz w:val="22"/>
+                <w:szCs w:val="22"/>
+              </w:rPr>
+              <w:t>College variable – holds the name of the college the user belongs to</w:t>
+            </w:r>
+          </w:p>
+        </w:tc>
+      </w:tr>
+    </w:tbl>
+    <w:p>
+      <w:bookmarkStart w:id="4" w:name="_Toc506634719"/>
     </w:p>
     <w:p>
-      <w:pPr>
-        <w:rPr>
-          <w:rFonts w:asciiTheme="majorBidi" w:hAnsiTheme="majorBidi" w:cstheme="majorBidi"/>
-          <w:sz w:val="24"/>
-          <w:szCs w:val="24"/>
-        </w:rPr>
-      </w:pPr>
+      <w:r>
+        <w:br w:type="page"/>
+      </w:r>
     </w:p>
     <w:p>
       <w:pPr>
@@ -1204,14 +2350,14 @@
           <w:rFonts w:asciiTheme="majorBidi" w:hAnsiTheme="majorBidi"/>
         </w:rPr>
       </w:pPr>
-      <w:bookmarkStart w:id="3" w:name="_Toc506634719"/>
       <w:r>
         <w:rPr>
           <w:rFonts w:asciiTheme="majorBidi" w:hAnsiTheme="majorBidi"/>
         </w:rPr>
+        <w:lastRenderedPageBreak/>
         <w:t>Overview, Scenarios, and Use Cases</w:t>
       </w:r>
-      <w:bookmarkEnd w:id="3"/>
+      <w:bookmarkEnd w:id="4"/>
     </w:p>
     <w:p>
       <w:pPr>
@@ -1254,11 +2400,12 @@
     <w:p>
       <w:pPr>
         <w:pStyle w:val="Heading1"/>
+        <w:spacing w:line="360" w:lineRule="auto"/>
         <w:rPr>
           <w:rFonts w:asciiTheme="majorBidi" w:hAnsiTheme="majorBidi"/>
         </w:rPr>
       </w:pPr>
-      <w:bookmarkStart w:id="4" w:name="_Toc506634720"/>
+      <w:bookmarkStart w:id="5" w:name="_Toc506634720"/>
       <w:r>
         <w:rPr>
           <w:rFonts w:asciiTheme="majorBidi" w:hAnsiTheme="majorBidi"/>
@@ -1266,7 +2413,7 @@
         <w:lastRenderedPageBreak/>
         <w:t>High-Level Functional Requirements</w:t>
       </w:r>
-      <w:bookmarkEnd w:id="4"/>
+      <w:bookmarkEnd w:id="5"/>
     </w:p>
     <w:p>
       <w:pPr>
@@ -1288,15 +2435,7 @@
           <w:sz w:val="24"/>
           <w:szCs w:val="24"/>
         </w:rPr>
-        <w:t xml:space="preserve">The user will be able to </w:t>
-      </w:r>
-      <w:r>
-        <w:rPr>
-          <w:rFonts w:asciiTheme="majorBidi" w:hAnsiTheme="majorBidi" w:cstheme="majorBidi"/>
-          <w:sz w:val="24"/>
-          <w:szCs w:val="24"/>
-        </w:rPr>
-        <w:t>s</w:t>
+        <w:t>The user will be able to s</w:t>
       </w:r>
       <w:r>
         <w:rPr>
@@ -1327,15 +2466,7 @@
           <w:sz w:val="24"/>
           <w:szCs w:val="24"/>
         </w:rPr>
-        <w:t xml:space="preserve">The user will be able to </w:t>
-      </w:r>
-      <w:r>
-        <w:rPr>
-          <w:rFonts w:asciiTheme="majorBidi" w:hAnsiTheme="majorBidi" w:cstheme="majorBidi"/>
-          <w:sz w:val="24"/>
-          <w:szCs w:val="24"/>
-        </w:rPr>
-        <w:t>u</w:t>
+        <w:t>The user will be able to u</w:t>
       </w:r>
       <w:r>
         <w:rPr>
@@ -1399,7 +2530,7 @@
           <w:ilvl w:val="0"/>
           <w:numId w:val="5"/>
         </w:numPr>
-        <w:spacing w:line="480" w:lineRule="auto"/>
+        <w:spacing w:after="0" w:line="480" w:lineRule="auto"/>
         <w:rPr>
           <w:rFonts w:asciiTheme="majorBidi" w:hAnsiTheme="majorBidi" w:cstheme="majorBidi"/>
           <w:sz w:val="24"/>
@@ -1418,18 +2549,253 @@
     <w:p>
       <w:pPr>
         <w:pStyle w:val="Heading1"/>
+        <w:spacing w:line="360" w:lineRule="auto"/>
         <w:rPr>
           <w:rFonts w:asciiTheme="majorBidi" w:hAnsiTheme="majorBidi"/>
         </w:rPr>
       </w:pPr>
-      <w:bookmarkStart w:id="5" w:name="_Toc506634721"/>
+      <w:bookmarkStart w:id="6" w:name="_Toc506634721"/>
       <w:r>
         <w:rPr>
           <w:rFonts w:asciiTheme="majorBidi" w:hAnsiTheme="majorBidi"/>
         </w:rPr>
         <w:t>Non-Functional Requirements</w:t>
       </w:r>
-      <w:bookmarkEnd w:id="5"/>
+      <w:bookmarkEnd w:id="6"/>
+    </w:p>
+    <w:p>
+      <w:pPr>
+        <w:pStyle w:val="ListParagraph"/>
+        <w:numPr>
+          <w:ilvl w:val="0"/>
+          <w:numId w:val="5"/>
+        </w:numPr>
+        <w:spacing w:line="480" w:lineRule="auto"/>
+        <w:rPr>
+          <w:rFonts w:asciiTheme="majorBidi" w:hAnsiTheme="majorBidi" w:cstheme="majorBidi"/>
+          <w:sz w:val="24"/>
+          <w:szCs w:val="24"/>
+        </w:rPr>
+      </w:pPr>
+      <w:r>
+        <w:rPr>
+          <w:rFonts w:asciiTheme="majorBidi" w:hAnsiTheme="majorBidi" w:cstheme="majorBidi"/>
+          <w:sz w:val="24"/>
+          <w:szCs w:val="24"/>
+        </w:rPr>
+        <w:t>Performance:</w:t>
+      </w:r>
+      <w:r>
+        <w:rPr>
+          <w:rFonts w:asciiTheme="majorBidi" w:hAnsiTheme="majorBidi" w:cstheme="majorBidi"/>
+          <w:sz w:val="24"/>
+          <w:szCs w:val="24"/>
+        </w:rPr>
+        <w:t xml:space="preserve"> </w:t>
+      </w:r>
+      <w:r>
+        <w:rPr>
+          <w:rFonts w:asciiTheme="majorBidi" w:hAnsiTheme="majorBidi" w:cstheme="majorBidi"/>
+          <w:sz w:val="24"/>
+          <w:szCs w:val="24"/>
+        </w:rPr>
+        <w:t>Quick page load</w:t>
+      </w:r>
+      <w:r>
+        <w:rPr>
+          <w:rFonts w:asciiTheme="majorBidi" w:hAnsiTheme="majorBidi" w:cstheme="majorBidi"/>
+          <w:sz w:val="24"/>
+          <w:szCs w:val="24"/>
+        </w:rPr>
+        <w:t xml:space="preserve"> (within 2 seconds)</w:t>
+      </w:r>
+    </w:p>
+    <w:p>
+      <w:pPr>
+        <w:pStyle w:val="ListParagraph"/>
+        <w:numPr>
+          <w:ilvl w:val="0"/>
+          <w:numId w:val="5"/>
+        </w:numPr>
+        <w:spacing w:line="480" w:lineRule="auto"/>
+        <w:rPr>
+          <w:rFonts w:asciiTheme="majorBidi" w:hAnsiTheme="majorBidi" w:cstheme="majorBidi"/>
+          <w:sz w:val="24"/>
+          <w:szCs w:val="24"/>
+        </w:rPr>
+      </w:pPr>
+      <w:r>
+        <w:rPr>
+          <w:rFonts w:asciiTheme="majorBidi" w:hAnsiTheme="majorBidi" w:cstheme="majorBidi"/>
+          <w:sz w:val="24"/>
+          <w:szCs w:val="24"/>
+        </w:rPr>
+        <w:t>Usability:</w:t>
+      </w:r>
+      <w:r>
+        <w:rPr>
+          <w:rFonts w:asciiTheme="majorBidi" w:hAnsiTheme="majorBidi" w:cstheme="majorBidi"/>
+          <w:sz w:val="24"/>
+          <w:szCs w:val="24"/>
+        </w:rPr>
+        <w:t xml:space="preserve"> The webstore</w:t>
+      </w:r>
+      <w:r>
+        <w:rPr>
+          <w:rFonts w:asciiTheme="majorBidi" w:hAnsiTheme="majorBidi" w:cstheme="majorBidi"/>
+          <w:sz w:val="24"/>
+          <w:szCs w:val="24"/>
+        </w:rPr>
+        <w:t xml:space="preserve">’s </w:t>
+      </w:r>
+      <w:r>
+        <w:rPr>
+          <w:rFonts w:asciiTheme="majorBidi" w:hAnsiTheme="majorBidi" w:cstheme="majorBidi"/>
+          <w:sz w:val="24"/>
+          <w:szCs w:val="24"/>
+        </w:rPr>
+        <w:t>functionalities can be learned in under 10 minutes</w:t>
+      </w:r>
+    </w:p>
+    <w:p>
+      <w:pPr>
+        <w:pStyle w:val="ListParagraph"/>
+        <w:numPr>
+          <w:ilvl w:val="0"/>
+          <w:numId w:val="5"/>
+        </w:numPr>
+        <w:spacing w:line="480" w:lineRule="auto"/>
+        <w:rPr>
+          <w:rFonts w:asciiTheme="majorBidi" w:hAnsiTheme="majorBidi" w:cstheme="majorBidi"/>
+          <w:sz w:val="24"/>
+          <w:szCs w:val="24"/>
+        </w:rPr>
+      </w:pPr>
+      <w:r>
+        <w:rPr>
+          <w:rFonts w:asciiTheme="majorBidi" w:hAnsiTheme="majorBidi" w:cstheme="majorBidi"/>
+          <w:sz w:val="24"/>
+          <w:szCs w:val="24"/>
+        </w:rPr>
+        <w:t>Accessibility:</w:t>
+      </w:r>
+      <w:r>
+        <w:rPr>
+          <w:rFonts w:asciiTheme="majorBidi" w:hAnsiTheme="majorBidi" w:cstheme="majorBidi"/>
+          <w:sz w:val="24"/>
+          <w:szCs w:val="24"/>
+        </w:rPr>
+        <w:t xml:space="preserve"> The website does not translate to other languages and does not have any accommodation for the visually impaired</w:t>
+      </w:r>
+    </w:p>
+    <w:p>
+      <w:pPr>
+        <w:pStyle w:val="ListParagraph"/>
+        <w:numPr>
+          <w:ilvl w:val="0"/>
+          <w:numId w:val="5"/>
+        </w:numPr>
+        <w:spacing w:line="480" w:lineRule="auto"/>
+        <w:rPr>
+          <w:rFonts w:asciiTheme="majorBidi" w:hAnsiTheme="majorBidi" w:cstheme="majorBidi"/>
+          <w:sz w:val="24"/>
+          <w:szCs w:val="24"/>
+        </w:rPr>
+      </w:pPr>
+      <w:r>
+        <w:rPr>
+          <w:rFonts w:asciiTheme="majorBidi" w:hAnsiTheme="majorBidi" w:cstheme="majorBidi"/>
+          <w:sz w:val="24"/>
+          <w:szCs w:val="24"/>
+        </w:rPr>
+        <w:t>Expected Load:</w:t>
+      </w:r>
+      <w:r>
+        <w:rPr>
+          <w:rFonts w:asciiTheme="majorBidi" w:hAnsiTheme="majorBidi" w:cstheme="majorBidi"/>
+          <w:sz w:val="24"/>
+          <w:szCs w:val="24"/>
+        </w:rPr>
+        <w:t xml:space="preserve"> 10</w:t>
+      </w:r>
+      <w:r>
+        <w:rPr>
+          <w:rFonts w:asciiTheme="majorBidi" w:hAnsiTheme="majorBidi" w:cstheme="majorBidi"/>
+          <w:sz w:val="24"/>
+          <w:szCs w:val="24"/>
+        </w:rPr>
+        <w:t>0</w:t>
+      </w:r>
+      <w:r>
+        <w:rPr>
+          <w:rFonts w:asciiTheme="majorBidi" w:hAnsiTheme="majorBidi" w:cstheme="majorBidi"/>
+          <w:sz w:val="24"/>
+          <w:szCs w:val="24"/>
+        </w:rPr>
+        <w:t xml:space="preserve"> students per day</w:t>
+      </w:r>
+    </w:p>
+    <w:p>
+      <w:pPr>
+        <w:pStyle w:val="ListParagraph"/>
+        <w:numPr>
+          <w:ilvl w:val="0"/>
+          <w:numId w:val="5"/>
+        </w:numPr>
+        <w:spacing w:line="480" w:lineRule="auto"/>
+        <w:rPr>
+          <w:rFonts w:asciiTheme="majorBidi" w:hAnsiTheme="majorBidi" w:cstheme="majorBidi"/>
+          <w:sz w:val="24"/>
+          <w:szCs w:val="24"/>
+        </w:rPr>
+      </w:pPr>
+      <w:r>
+        <w:rPr>
+          <w:rFonts w:asciiTheme="majorBidi" w:hAnsiTheme="majorBidi" w:cstheme="majorBidi"/>
+          <w:sz w:val="24"/>
+          <w:szCs w:val="24"/>
+        </w:rPr>
+        <w:t>Security Requirements:</w:t>
+      </w:r>
+      <w:r>
+        <w:rPr>
+          <w:rFonts w:asciiTheme="majorBidi" w:hAnsiTheme="majorBidi" w:cstheme="majorBidi"/>
+          <w:sz w:val="24"/>
+          <w:szCs w:val="24"/>
+        </w:rPr>
+        <w:t xml:space="preserve"> CEECS, OIT</w:t>
+      </w:r>
+    </w:p>
+    <w:p>
+      <w:pPr>
+        <w:pStyle w:val="ListParagraph"/>
+        <w:numPr>
+          <w:ilvl w:val="0"/>
+          <w:numId w:val="5"/>
+        </w:numPr>
+        <w:spacing w:after="0" w:line="480" w:lineRule="auto"/>
+        <w:rPr>
+          <w:rFonts w:asciiTheme="majorBidi" w:hAnsiTheme="majorBidi" w:cstheme="majorBidi"/>
+          <w:sz w:val="24"/>
+          <w:szCs w:val="24"/>
+        </w:rPr>
+      </w:pPr>
+      <w:r>
+        <w:rPr>
+          <w:rFonts w:asciiTheme="majorBidi" w:hAnsiTheme="majorBidi" w:cstheme="majorBidi"/>
+          <w:sz w:val="24"/>
+          <w:szCs w:val="24"/>
+        </w:rPr>
+        <w:t>Storage:</w:t>
+      </w:r>
+      <w:r>
+        <w:rPr>
+          <w:rFonts w:asciiTheme="majorBidi" w:hAnsiTheme="majorBidi" w:cstheme="majorBidi"/>
+          <w:sz w:val="24"/>
+          <w:szCs w:val="24"/>
+        </w:rPr>
+        <w:t xml:space="preserve"> LAMP server</w:t>
+      </w:r>
     </w:p>
     <w:p>
       <w:pPr>
@@ -1438,7 +2804,7 @@
           <w:ilvl w:val="0"/>
           <w:numId w:val="2"/>
         </w:numPr>
-        <w:spacing w:before="60" w:after="60" w:line="480" w:lineRule="auto"/>
+        <w:spacing w:before="0" w:after="60" w:line="480" w:lineRule="auto"/>
         <w:jc w:val="left"/>
         <w:rPr>
           <w:rFonts w:asciiTheme="majorBidi" w:hAnsiTheme="majorBidi" w:cstheme="majorBidi"/>
@@ -1448,19 +2814,19 @@
         <w:rPr>
           <w:rFonts w:asciiTheme="majorBidi" w:hAnsiTheme="majorBidi" w:cstheme="majorBidi"/>
         </w:rPr>
-        <w:t>Performance:</w:t>
-      </w:r>
-      <w:r>
-        <w:rPr>
-          <w:rFonts w:asciiTheme="majorBidi" w:hAnsiTheme="majorBidi" w:cstheme="majorBidi"/>
-        </w:rPr>
-        <w:t xml:space="preserve"> </w:t>
-      </w:r>
-      <w:r>
-        <w:rPr>
-          <w:rFonts w:asciiTheme="majorBidi" w:hAnsiTheme="majorBidi" w:cstheme="majorBidi"/>
-        </w:rPr>
-        <w:t>Quick page load and render time</w:t>
+        <w:t xml:space="preserve">Availability: </w:t>
+      </w:r>
+      <w:r>
+        <w:rPr>
+          <w:rFonts w:asciiTheme="majorBidi" w:hAnsiTheme="majorBidi" w:cstheme="majorBidi"/>
+        </w:rPr>
+        <w:t>Qualified CEECS students</w:t>
+      </w:r>
+      <w:r>
+        <w:rPr>
+          <w:rFonts w:asciiTheme="majorBidi" w:hAnsiTheme="majorBidi" w:cstheme="majorBidi"/>
+        </w:rPr>
+        <w:t>, students from other colleges who have been granted access by Perry and his staff</w:t>
       </w:r>
     </w:p>
     <w:p>
@@ -1470,7 +2836,7 @@
           <w:ilvl w:val="0"/>
           <w:numId w:val="2"/>
         </w:numPr>
-        <w:spacing w:before="60" w:after="60" w:line="480" w:lineRule="auto"/>
+        <w:spacing w:before="60" w:after="0" w:line="480" w:lineRule="auto"/>
         <w:jc w:val="left"/>
         <w:rPr>
           <w:rFonts w:asciiTheme="majorBidi" w:hAnsiTheme="majorBidi" w:cstheme="majorBidi"/>
@@ -1480,23 +2846,40 @@
         <w:rPr>
           <w:rFonts w:asciiTheme="majorBidi" w:hAnsiTheme="majorBidi" w:cstheme="majorBidi"/>
         </w:rPr>
-        <w:t>Usability:</w:t>
-      </w:r>
-      <w:r>
-        <w:rPr>
-          <w:rFonts w:asciiTheme="majorBidi" w:hAnsiTheme="majorBidi" w:cstheme="majorBidi"/>
-        </w:rPr>
-        <w:t xml:space="preserve"> The webstore is easy to use and navigate</w:t>
-      </w:r>
+        <w:t xml:space="preserve">Supportability: </w:t>
+      </w:r>
+      <w:r>
+        <w:rPr>
+          <w:rFonts w:asciiTheme="majorBidi" w:hAnsiTheme="majorBidi" w:cstheme="majorBidi"/>
+        </w:rPr>
+        <w:t>system maintenance is cost-effective (within the product owner’s budget)</w:t>
+      </w:r>
+    </w:p>
+    <w:p>
+      <w:pPr>
+        <w:pStyle w:val="Heading1"/>
+        <w:spacing w:line="360" w:lineRule="auto"/>
+        <w:rPr>
+          <w:rFonts w:asciiTheme="majorBidi" w:hAnsiTheme="majorBidi"/>
+        </w:rPr>
+      </w:pPr>
+      <w:bookmarkStart w:id="7" w:name="_Toc506634722"/>
+      <w:r>
+        <w:rPr>
+          <w:rFonts w:asciiTheme="majorBidi" w:hAnsiTheme="majorBidi"/>
+        </w:rPr>
+        <w:t>High-Level System Architecture</w:t>
+      </w:r>
+      <w:bookmarkEnd w:id="7"/>
     </w:p>
     <w:p>
       <w:pPr>
         <w:pStyle w:val="BodyText"/>
         <w:numPr>
           <w:ilvl w:val="0"/>
-          <w:numId w:val="2"/>
+          <w:numId w:val="3"/>
         </w:numPr>
-        <w:spacing w:before="60" w:after="60" w:line="480" w:lineRule="auto"/>
+        <w:spacing w:before="0" w:after="60" w:line="480" w:lineRule="auto"/>
         <w:jc w:val="left"/>
         <w:rPr>
           <w:rFonts w:asciiTheme="majorBidi" w:hAnsiTheme="majorBidi" w:cstheme="majorBidi"/>
@@ -1506,178 +2889,26 @@
         <w:rPr>
           <w:rFonts w:asciiTheme="majorBidi" w:hAnsiTheme="majorBidi" w:cstheme="majorBidi"/>
         </w:rPr>
-        <w:t>Accessibility:</w:t>
-      </w:r>
-      <w:r>
-        <w:rPr>
-          <w:rFonts w:asciiTheme="majorBidi" w:hAnsiTheme="majorBidi" w:cstheme="majorBidi"/>
-        </w:rPr>
-        <w:t xml:space="preserve"> The website does not translate to other languages and does not have any accommodation for the visually impaired.</w:t>
-      </w:r>
-    </w:p>
-    <w:p>
-      <w:pPr>
-        <w:pStyle w:val="BodyText"/>
-        <w:numPr>
-          <w:ilvl w:val="0"/>
-          <w:numId w:val="2"/>
-        </w:numPr>
-        <w:spacing w:before="60" w:after="60" w:line="480" w:lineRule="auto"/>
-        <w:jc w:val="left"/>
-        <w:rPr>
-          <w:rFonts w:asciiTheme="majorBidi" w:hAnsiTheme="majorBidi" w:cstheme="majorBidi"/>
-        </w:rPr>
-      </w:pPr>
-      <w:r>
-        <w:rPr>
-          <w:rFonts w:asciiTheme="majorBidi" w:hAnsiTheme="majorBidi" w:cstheme="majorBidi"/>
-        </w:rPr>
-        <w:t>Expected Load:</w:t>
-      </w:r>
-      <w:r>
-        <w:rPr>
-          <w:rFonts w:asciiTheme="majorBidi" w:hAnsiTheme="majorBidi" w:cstheme="majorBidi"/>
-        </w:rPr>
-        <w:t xml:space="preserve"> 10</w:t>
-      </w:r>
-      <w:r>
-        <w:rPr>
-          <w:rFonts w:asciiTheme="majorBidi" w:hAnsiTheme="majorBidi" w:cstheme="majorBidi"/>
-        </w:rPr>
-        <w:t>0</w:t>
-      </w:r>
-      <w:r>
-        <w:rPr>
-          <w:rFonts w:asciiTheme="majorBidi" w:hAnsiTheme="majorBidi" w:cstheme="majorBidi"/>
-        </w:rPr>
-        <w:t xml:space="preserve"> students per day</w:t>
-      </w:r>
-    </w:p>
-    <w:p>
-      <w:pPr>
-        <w:pStyle w:val="BodyText"/>
-        <w:numPr>
-          <w:ilvl w:val="0"/>
-          <w:numId w:val="2"/>
-        </w:numPr>
-        <w:spacing w:before="60" w:after="60" w:line="480" w:lineRule="auto"/>
-        <w:jc w:val="left"/>
-        <w:rPr>
-          <w:rFonts w:asciiTheme="majorBidi" w:hAnsiTheme="majorBidi" w:cstheme="majorBidi"/>
-        </w:rPr>
-      </w:pPr>
-      <w:r>
-        <w:rPr>
-          <w:rFonts w:asciiTheme="majorBidi" w:hAnsiTheme="majorBidi" w:cstheme="majorBidi"/>
-        </w:rPr>
-        <w:t>Security Requirements:</w:t>
-      </w:r>
-      <w:r>
-        <w:rPr>
-          <w:rFonts w:asciiTheme="majorBidi" w:hAnsiTheme="majorBidi" w:cstheme="majorBidi"/>
-        </w:rPr>
-        <w:t xml:space="preserve"> CEECS, OIT</w:t>
-      </w:r>
-    </w:p>
-    <w:p>
-      <w:pPr>
-        <w:pStyle w:val="BodyText"/>
-        <w:numPr>
-          <w:ilvl w:val="0"/>
-          <w:numId w:val="2"/>
-        </w:numPr>
-        <w:spacing w:before="60" w:after="60" w:line="480" w:lineRule="auto"/>
-        <w:jc w:val="left"/>
-        <w:rPr>
-          <w:rFonts w:asciiTheme="majorBidi" w:hAnsiTheme="majorBidi" w:cstheme="majorBidi"/>
-        </w:rPr>
-      </w:pPr>
-      <w:r>
-        <w:rPr>
-          <w:rFonts w:asciiTheme="majorBidi" w:hAnsiTheme="majorBidi" w:cstheme="majorBidi"/>
-        </w:rPr>
-        <w:t>Storage:</w:t>
-      </w:r>
-      <w:r>
-        <w:rPr>
-          <w:rFonts w:asciiTheme="majorBidi" w:hAnsiTheme="majorBidi" w:cstheme="majorBidi"/>
-        </w:rPr>
-        <w:t xml:space="preserve"> LAMP server</w:t>
-      </w:r>
-    </w:p>
-    <w:p>
-      <w:pPr>
-        <w:pStyle w:val="BodyText"/>
-        <w:numPr>
-          <w:ilvl w:val="0"/>
-          <w:numId w:val="2"/>
-        </w:numPr>
-        <w:spacing w:before="60" w:after="60" w:line="480" w:lineRule="auto"/>
-        <w:jc w:val="left"/>
-        <w:rPr>
-          <w:rFonts w:asciiTheme="majorBidi" w:hAnsiTheme="majorBidi" w:cstheme="majorBidi"/>
-        </w:rPr>
-      </w:pPr>
-      <w:r>
-        <w:rPr>
-          <w:rFonts w:asciiTheme="majorBidi" w:hAnsiTheme="majorBidi" w:cstheme="majorBidi"/>
-        </w:rPr>
-        <w:t xml:space="preserve">Availability: </w:t>
-      </w:r>
-      <w:r>
-        <w:rPr>
-          <w:rFonts w:asciiTheme="majorBidi" w:hAnsiTheme="majorBidi" w:cstheme="majorBidi"/>
-        </w:rPr>
-        <w:t>Qualified CEECS students</w:t>
-      </w:r>
-      <w:r>
-        <w:rPr>
-          <w:rFonts w:asciiTheme="majorBidi" w:hAnsiTheme="majorBidi" w:cstheme="majorBidi"/>
-        </w:rPr>
-        <w:t>, students from other colleges who have been granted access by Perry and his staff</w:t>
-      </w:r>
-    </w:p>
-    <w:p>
-      <w:pPr>
-        <w:pStyle w:val="BodyText"/>
-        <w:numPr>
-          <w:ilvl w:val="0"/>
-          <w:numId w:val="2"/>
-        </w:numPr>
-        <w:spacing w:before="60" w:after="60" w:line="480" w:lineRule="auto"/>
-        <w:jc w:val="left"/>
-        <w:rPr>
-          <w:rFonts w:asciiTheme="majorBidi" w:hAnsiTheme="majorBidi" w:cstheme="majorBidi"/>
-        </w:rPr>
-      </w:pPr>
-      <w:r>
-        <w:rPr>
-          <w:rFonts w:asciiTheme="majorBidi" w:hAnsiTheme="majorBidi" w:cstheme="majorBidi"/>
-        </w:rPr>
-        <w:t>Fault Tolerance:</w:t>
-      </w:r>
-      <w:r>
-        <w:rPr>
-          <w:rFonts w:asciiTheme="majorBidi" w:hAnsiTheme="majorBidi" w:cstheme="majorBidi"/>
-        </w:rPr>
-        <w:t xml:space="preserve"> None</w:t>
-      </w:r>
-    </w:p>
-    <w:p>
-      <w:pPr>
-        <w:pStyle w:val="Heading1"/>
-        <w:rPr>
-          <w:rFonts w:asciiTheme="majorBidi" w:hAnsiTheme="majorBidi"/>
-        </w:rPr>
-      </w:pPr>
-      <w:bookmarkStart w:id="6" w:name="_Toc506634722"/>
-      <w:r>
-        <w:rPr>
-          <w:rFonts w:asciiTheme="majorBidi" w:hAnsiTheme="majorBidi"/>
-        </w:rPr>
-        <w:t>High-Level System Architecture</w:t>
-      </w:r>
-      <w:bookmarkEnd w:id="6"/>
+        <w:t>Back-End</w:t>
+      </w:r>
+      <w:r>
+        <w:rPr>
+          <w:rFonts w:asciiTheme="majorBidi" w:hAnsiTheme="majorBidi" w:cstheme="majorBidi"/>
+        </w:rPr>
+        <w:t xml:space="preserve">: </w:t>
+      </w:r>
+      <w:r>
+        <w:rPr>
+          <w:rFonts w:asciiTheme="majorBidi" w:hAnsiTheme="majorBidi" w:cstheme="majorBidi"/>
+        </w:rPr>
+        <w:t xml:space="preserve">Java, </w:t>
+      </w:r>
+      <w:r>
+        <w:rPr>
+          <w:rFonts w:asciiTheme="majorBidi" w:hAnsiTheme="majorBidi" w:cstheme="majorBidi"/>
+        </w:rPr>
+        <w:t>MySQL</w:t>
+      </w:r>
     </w:p>
     <w:p>
       <w:pPr>
@@ -1696,7 +2927,7 @@
         <w:rPr>
           <w:rFonts w:asciiTheme="majorBidi" w:hAnsiTheme="majorBidi" w:cstheme="majorBidi"/>
         </w:rPr>
-        <w:t>Back-End</w:t>
+        <w:t>Front-End</w:t>
       </w:r>
       <w:r>
         <w:rPr>
@@ -1708,13 +2939,7 @@
         <w:rPr>
           <w:rFonts w:asciiTheme="majorBidi" w:hAnsiTheme="majorBidi" w:cstheme="majorBidi"/>
         </w:rPr>
-        <w:t xml:space="preserve">Java, </w:t>
-      </w:r>
-      <w:r>
-        <w:rPr>
-          <w:rFonts w:asciiTheme="majorBidi" w:hAnsiTheme="majorBidi" w:cstheme="majorBidi"/>
-        </w:rPr>
-        <w:t>MySQL</w:t>
+        <w:t>HTML, CSS, JavaScript, Python</w:t>
       </w:r>
     </w:p>
     <w:p>
@@ -1724,7 +2949,7 @@
           <w:ilvl w:val="0"/>
           <w:numId w:val="3"/>
         </w:numPr>
-        <w:spacing w:before="60" w:after="60" w:line="480" w:lineRule="auto"/>
+        <w:spacing w:before="60" w:after="0" w:line="480" w:lineRule="auto"/>
         <w:jc w:val="left"/>
         <w:rPr>
           <w:rFonts w:asciiTheme="majorBidi" w:hAnsiTheme="majorBidi" w:cstheme="majorBidi"/>
@@ -1734,7 +2959,7 @@
         <w:rPr>
           <w:rFonts w:asciiTheme="majorBidi" w:hAnsiTheme="majorBidi" w:cstheme="majorBidi"/>
         </w:rPr>
-        <w:t>Front-End</w:t>
+        <w:t>Supported Browsers</w:t>
       </w:r>
       <w:r>
         <w:rPr>
@@ -1746,47 +2971,13 @@
         <w:rPr>
           <w:rFonts w:asciiTheme="majorBidi" w:hAnsiTheme="majorBidi" w:cstheme="majorBidi"/>
         </w:rPr>
-        <w:t>HTML, CSS, JavaScript, Python</w:t>
-      </w:r>
-    </w:p>
-    <w:p>
-      <w:pPr>
-        <w:pStyle w:val="BodyText"/>
-        <w:numPr>
-          <w:ilvl w:val="0"/>
-          <w:numId w:val="3"/>
-        </w:numPr>
-        <w:spacing w:before="60" w:after="60" w:line="480" w:lineRule="auto"/>
-        <w:jc w:val="left"/>
-        <w:rPr>
-          <w:rFonts w:asciiTheme="majorBidi" w:hAnsiTheme="majorBidi" w:cstheme="majorBidi"/>
-        </w:rPr>
-      </w:pPr>
-      <w:r>
-        <w:rPr>
-          <w:rFonts w:asciiTheme="majorBidi" w:hAnsiTheme="majorBidi" w:cstheme="majorBidi"/>
-        </w:rPr>
-        <w:t>Supported Browsers</w:t>
-      </w:r>
-      <w:r>
-        <w:rPr>
-          <w:rFonts w:asciiTheme="majorBidi" w:hAnsiTheme="majorBidi" w:cstheme="majorBidi"/>
-        </w:rPr>
-        <w:t xml:space="preserve">: </w:t>
-      </w:r>
-      <w:r>
-        <w:rPr>
-          <w:rFonts w:asciiTheme="majorBidi" w:hAnsiTheme="majorBidi" w:cstheme="majorBidi"/>
-        </w:rPr>
-        <w:t>Google Chrom</w:t>
-      </w:r>
-      <w:bookmarkStart w:id="7" w:name="_GoBack"/>
-      <w:bookmarkEnd w:id="7"/>
-      <w:r>
-        <w:rPr>
-          <w:rFonts w:asciiTheme="majorBidi" w:hAnsiTheme="majorBidi" w:cstheme="majorBidi"/>
-        </w:rPr>
-        <w:t>e, Internet Explorer/Microsoft Edge</w:t>
+        <w:t>Google Chrome, Internet Explorer/Microsoft Edge</w:t>
+      </w:r>
+      <w:r>
+        <w:rPr>
+          <w:rFonts w:asciiTheme="majorBidi" w:hAnsiTheme="majorBidi" w:cstheme="majorBidi"/>
+        </w:rPr>
+        <w:t xml:space="preserve"> </w:t>
       </w:r>
     </w:p>
     <w:p>
@@ -1897,7 +3088,21 @@
               <w:rPr>
                 <w:rFonts w:asciiTheme="majorBidi" w:hAnsiTheme="majorBidi" w:cstheme="majorBidi"/>
               </w:rPr>
-              <w:t xml:space="preserve">C. Perry Weinthal </w:t>
+              <w:t xml:space="preserve">C. Perry </w:t>
+            </w:r>
+            <w:proofErr w:type="spellStart"/>
+            <w:r>
+              <w:rPr>
+                <w:rFonts w:asciiTheme="majorBidi" w:hAnsiTheme="majorBidi" w:cstheme="majorBidi"/>
+              </w:rPr>
+              <w:t>Weinthal</w:t>
+            </w:r>
+            <w:proofErr w:type="spellEnd"/>
+            <w:r>
+              <w:rPr>
+                <w:rFonts w:asciiTheme="majorBidi" w:hAnsiTheme="majorBidi" w:cstheme="majorBidi"/>
+              </w:rPr>
+              <w:t xml:space="preserve"> </w:t>
             </w:r>
           </w:p>
         </w:tc>
@@ -3601,9 +4806,32 @@
       <w:szCs w:val="32"/>
     </w:rPr>
   </w:style>
+  <w:style w:type="paragraph" w:styleId="Heading2">
+    <w:name w:val="heading 2"/>
+    <w:basedOn w:val="Normal"/>
+    <w:next w:val="Normal"/>
+    <w:link w:val="Heading2Char"/>
+    <w:uiPriority w:val="9"/>
+    <w:unhideWhenUsed/>
+    <w:qFormat/>
+    <w:rsid w:val="00C64E90"/>
+    <w:pPr>
+      <w:keepNext/>
+      <w:keepLines/>
+      <w:spacing w:before="40" w:after="0"/>
+      <w:outlineLvl w:val="1"/>
+    </w:pPr>
+    <w:rPr>
+      <w:rFonts w:asciiTheme="majorHAnsi" w:eastAsiaTheme="majorEastAsia" w:hAnsiTheme="majorHAnsi" w:cstheme="majorBidi"/>
+      <w:color w:val="2F5496" w:themeColor="accent1" w:themeShade="BF"/>
+      <w:sz w:val="26"/>
+      <w:szCs w:val="26"/>
+    </w:rPr>
+  </w:style>
   <w:style w:type="character" w:default="1" w:styleId="DefaultParagraphFont">
     <w:name w:val="Default Paragraph Font"/>
     <w:uiPriority w:val="1"/>
+    <w:semiHidden/>
     <w:unhideWhenUsed/>
   </w:style>
   <w:style w:type="table" w:default="1" w:styleId="TableNormal">
@@ -4174,550 +5402,20 @@
       </w:rPr>
     </w:tblStylePr>
   </w:style>
-</w:styles>
-</file>
-
-<file path=word/glossary/document.xml><?xml version="1.0" encoding="utf-8"?>
-<w:glossaryDocument xmlns:wpc="http://schemas.microsoft.com/office/word/2010/wordprocessingCanvas" xmlns:cx="http://schemas.microsoft.com/office/drawing/2014/chartex" xmlns:cx1="http://schemas.microsoft.com/office/drawing/2015/9/8/chartex" xmlns:cx2="http://schemas.microsoft.com/office/drawing/2015/10/21/chartex" xmlns:cx3="http://schemas.microsoft.com/office/drawing/2016/5/9/chartex" xmlns:cx4="http://schemas.microsoft.com/office/drawing/2016/5/10/chartex" xmlns:cx5="http://schemas.microsoft.com/office/drawing/2016/5/11/chartex" xmlns:cx6="http://schemas.microsoft.com/office/drawing/2016/5/12/chartex" xmlns:cx7="http://schemas.microsoft.com/office/drawing/2016/5/13/chartex" xmlns:cx8="http://schemas.microsoft.com/office/drawing/2016/5/14/chartex" xmlns:mc="http://schemas.openxmlformats.org/markup-compatibility/2006" xmlns:aink="http://schemas.microsoft.com/office/drawing/2016/ink" xmlns:am3d="http://schemas.microsoft.com/office/drawing/2017/model3d" xmlns:o="urn:schemas-microsoft-com:office:office" xmlns:r="http://schemas.openxmlformats.org/officeDocument/2006/relationships" xmlns:m="http://schemas.openxmlformats.org/officeDocument/2006/math" xmlns:v="urn:schemas-microsoft-com:vml" xmlns:wp14="http://schemas.microsoft.com/office/word/2010/wordprocessingDrawing" xmlns:wp="http://schemas.openxmlformats.org/drawingml/2006/wordprocessingDrawing" xmlns:w10="urn:schemas-microsoft-com:office:word" xmlns:w="http://schemas.openxmlformats.org/wordprocessingml/2006/main" xmlns:w14="http://schemas.microsoft.com/office/word/2010/wordml" xmlns:w15="http://schemas.microsoft.com/office/word/2012/wordml" xmlns:w16cid="http://schemas.microsoft.com/office/word/2016/wordml/cid" xmlns:w16se="http://schemas.microsoft.com/office/word/2015/wordml/symex" xmlns:wpg="http://schemas.microsoft.com/office/word/2010/wordprocessingGroup" xmlns:wpi="http://schemas.microsoft.com/office/word/2010/wordprocessingInk" xmlns:wne="http://schemas.microsoft.com/office/word/2006/wordml" xmlns:wps="http://schemas.microsoft.com/office/word/2010/wordprocessingShape" mc:Ignorable="w14 w15 w16se w16cid wp14"/>
-</file>
-
-<file path=word/glossary/fontTable.xml><?xml version="1.0" encoding="utf-8"?>
-<w:fonts xmlns:mc="http://schemas.openxmlformats.org/markup-compatibility/2006" xmlns:r="http://schemas.openxmlformats.org/officeDocument/2006/relationships" xmlns:w="http://schemas.openxmlformats.org/wordprocessingml/2006/main" xmlns:w14="http://schemas.microsoft.com/office/word/2010/wordml" xmlns:w15="http://schemas.microsoft.com/office/word/2012/wordml" xmlns:w16cid="http://schemas.microsoft.com/office/word/2016/wordml/cid" xmlns:w16se="http://schemas.microsoft.com/office/word/2015/wordml/symex" mc:Ignorable="w14 w15 w16se w16cid">
-  <w:font w:name="Times New Roman">
-    <w:panose1 w:val="02020603050405020304"/>
-    <w:charset w:val="00"/>
-    <w:family w:val="roman"/>
-    <w:pitch w:val="variable"/>
-    <w:sig w:usb0="E0002EFF" w:usb1="C000785B" w:usb2="00000009" w:usb3="00000000" w:csb0="000001FF" w:csb1="00000000"/>
-  </w:font>
-  <w:font w:name="Courier New">
-    <w:panose1 w:val="02070309020205020404"/>
-    <w:charset w:val="00"/>
-    <w:family w:val="modern"/>
-    <w:pitch w:val="fixed"/>
-    <w:sig w:usb0="E0002EFF" w:usb1="C0007843" w:usb2="00000009" w:usb3="00000000" w:csb0="000001FF" w:csb1="00000000"/>
-  </w:font>
-  <w:font w:name="Wingdings">
-    <w:panose1 w:val="05000000000000000000"/>
-    <w:charset w:val="02"/>
-    <w:family w:val="auto"/>
-    <w:pitch w:val="variable"/>
-    <w:sig w:usb0="00000000" w:usb1="10000000" w:usb2="00000000" w:usb3="00000000" w:csb0="80000000" w:csb1="00000000"/>
-  </w:font>
-  <w:font w:name="Symbol">
-    <w:panose1 w:val="05050102010706020507"/>
-    <w:charset w:val="02"/>
-    <w:family w:val="roman"/>
-    <w:pitch w:val="variable"/>
-    <w:sig w:usb0="00000000" w:usb1="10000000" w:usb2="00000000" w:usb3="00000000" w:csb0="80000000" w:csb1="00000000"/>
-  </w:font>
-  <w:font w:name="Calibri">
-    <w:panose1 w:val="020F0502020204030204"/>
-    <w:charset w:val="00"/>
-    <w:family w:val="swiss"/>
-    <w:pitch w:val="variable"/>
-    <w:sig w:usb0="E0002AFF" w:usb1="C000247B" w:usb2="00000009" w:usb3="00000000" w:csb0="000001FF" w:csb1="00000000"/>
-  </w:font>
-  <w:font w:name="Arial">
-    <w:panose1 w:val="020B0604020202020204"/>
-    <w:charset w:val="00"/>
-    <w:family w:val="swiss"/>
-    <w:pitch w:val="variable"/>
-    <w:sig w:usb0="E0002EFF" w:usb1="C0007843" w:usb2="00000009" w:usb3="00000000" w:csb0="000001FF" w:csb1="00000000"/>
-  </w:font>
-  <w:font w:name="Calibri Light">
-    <w:panose1 w:val="020F0302020204030204"/>
-    <w:charset w:val="00"/>
-    <w:family w:val="swiss"/>
-    <w:pitch w:val="variable"/>
-    <w:sig w:usb0="E0002AFF" w:usb1="C000247B" w:usb2="00000009" w:usb3="00000000" w:csb0="000001FF" w:csb1="00000000"/>
-  </w:font>
-</w:fonts>
-</file>
-
-<file path=word/glossary/settings.xml><?xml version="1.0" encoding="utf-8"?>
-<w:settings xmlns:mc="http://schemas.openxmlformats.org/markup-compatibility/2006" xmlns:o="urn:schemas-microsoft-com:office:office" xmlns:r="http://schemas.openxmlformats.org/officeDocument/2006/relationships" xmlns:m="http://schemas.openxmlformats.org/officeDocument/2006/math" xmlns:v="urn:schemas-microsoft-com:vml" xmlns:w10="urn:schemas-microsoft-com:office:word" xmlns:w="http://schemas.openxmlformats.org/wordprocessingml/2006/main" xmlns:w14="http://schemas.microsoft.com/office/word/2010/wordml" xmlns:w15="http://schemas.microsoft.com/office/word/2012/wordml" xmlns:w16cid="http://schemas.microsoft.com/office/word/2016/wordml/cid" xmlns:w16se="http://schemas.microsoft.com/office/word/2015/wordml/symex" xmlns:sl="http://schemas.openxmlformats.org/schemaLibrary/2006/main" mc:Ignorable="w14 w15 w16se w16cid">
-  <w:view w:val="normal"/>
-  <w:defaultTabStop w:val="720"/>
-  <w:characterSpacingControl w:val="doNotCompress"/>
-  <w:compat>
-    <w:useFELayout/>
-    <w:compatSetting w:name="compatibilityMode" w:uri="http://schemas.microsoft.com/office/word" w:val="15"/>
-    <w:compatSetting w:name="overrideTableStyleFontSizeAndJustification" w:uri="http://schemas.microsoft.com/office/word" w:val="1"/>
-    <w:compatSetting w:name="enableOpenTypeFeatures" w:uri="http://schemas.microsoft.com/office/word" w:val="1"/>
-    <w:compatSetting w:name="doNotFlipMirrorIndents" w:uri="http://schemas.microsoft.com/office/word" w:val="1"/>
-    <w:compatSetting w:name="differentiateMultirowTableHeaders" w:uri="http://schemas.microsoft.com/office/word" w:val="1"/>
-    <w:compatSetting w:name="useWord2013TrackBottomHyphenation" w:uri="http://schemas.microsoft.com/office/word" w:val="0"/>
-  </w:compat>
-  <w:rsids>
-    <w:rsidRoot w:val="00CB5A04"/>
-    <w:rsid w:val="003F64F0"/>
-    <w:rsid w:val="00CB5A04"/>
-  </w:rsids>
-  <m:mathPr>
-    <m:mathFont m:val="Cambria Math"/>
-    <m:brkBin m:val="before"/>
-    <m:brkBinSub m:val="--"/>
-    <m:smallFrac m:val="0"/>
-    <m:dispDef/>
-    <m:lMargin m:val="0"/>
-    <m:rMargin m:val="0"/>
-    <m:defJc m:val="centerGroup"/>
-    <m:wrapIndent m:val="1440"/>
-    <m:intLim m:val="subSup"/>
-    <m:naryLim m:val="undOvr"/>
-  </m:mathPr>
-  <w:themeFontLang w:val="en-US" w:bidi="ar-SA"/>
-  <w:clrSchemeMapping w:bg1="light1" w:t1="dark1" w:bg2="light2" w:t2="dark2" w:accent1="accent1" w:accent2="accent2" w:accent3="accent3" w:accent4="accent4" w:accent5="accent5" w:accent6="accent6" w:hyperlink="hyperlink" w:followedHyperlink="followedHyperlink"/>
-  <w:decimalSymbol w:val="."/>
-  <w:listSeparator w:val=","/>
-  <w15:chartTrackingRefBased/>
-</w:settings>
-</file>
-
-<file path=word/glossary/styles.xml><?xml version="1.0" encoding="utf-8"?>
-<w:styles xmlns:mc="http://schemas.openxmlformats.org/markup-compatibility/2006" xmlns:r="http://schemas.openxmlformats.org/officeDocument/2006/relationships" xmlns:w="http://schemas.openxmlformats.org/wordprocessingml/2006/main" xmlns:w14="http://schemas.microsoft.com/office/word/2010/wordml" xmlns:w15="http://schemas.microsoft.com/office/word/2012/wordml" xmlns:w16cid="http://schemas.microsoft.com/office/word/2016/wordml/cid" xmlns:w16se="http://schemas.microsoft.com/office/word/2015/wordml/symex" mc:Ignorable="w14 w15 w16se w16cid">
-  <w:docDefaults>
-    <w:rPrDefault>
-      <w:rPr>
-        <w:rFonts w:asciiTheme="minorHAnsi" w:eastAsiaTheme="minorEastAsia" w:hAnsiTheme="minorHAnsi" w:cstheme="minorBidi"/>
-        <w:sz w:val="22"/>
-        <w:szCs w:val="22"/>
-        <w:lang w:val="en-US" w:eastAsia="en-US" w:bidi="ar-SA"/>
-      </w:rPr>
-    </w:rPrDefault>
-    <w:pPrDefault>
-      <w:pPr>
-        <w:spacing w:after="160" w:line="259" w:lineRule="auto"/>
-      </w:pPr>
-    </w:pPrDefault>
-  </w:docDefaults>
-  <w:latentStyles w:defLockedState="0" w:defUIPriority="99" w:defSemiHidden="0" w:defUnhideWhenUsed="0" w:defQFormat="0" w:count="375">
-    <w:lsdException w:name="Normal" w:uiPriority="0" w:qFormat="1"/>
-    <w:lsdException w:name="heading 1" w:uiPriority="9" w:qFormat="1"/>
-    <w:lsdException w:name="heading 2" w:semiHidden="1" w:uiPriority="9" w:unhideWhenUsed="1" w:qFormat="1"/>
-    <w:lsdException w:name="heading 3" w:semiHidden="1" w:uiPriority="9" w:unhideWhenUsed="1" w:qFormat="1"/>
-    <w:lsdException w:name="heading 4" w:semiHidden="1" w:uiPriority="9" w:unhideWhenUsed="1" w:qFormat="1"/>
-    <w:lsdException w:name="heading 5" w:semiHidden="1" w:uiPriority="9" w:unhideWhenUsed="1" w:qFormat="1"/>
-    <w:lsdException w:name="heading 6" w:semiHidden="1" w:uiPriority="9" w:unhideWhenUsed="1" w:qFormat="1"/>
-    <w:lsdException w:name="heading 7" w:semiHidden="1" w:uiPriority="9" w:unhideWhenUsed="1" w:qFormat="1"/>
-    <w:lsdException w:name="heading 8" w:semiHidden="1" w:uiPriority="9" w:unhideWhenUsed="1" w:qFormat="1"/>
-    <w:lsdException w:name="heading 9" w:semiHidden="1" w:uiPriority="9" w:unhideWhenUsed="1" w:qFormat="1"/>
-    <w:lsdException w:name="index 1" w:semiHidden="1" w:unhideWhenUsed="1"/>
-    <w:lsdException w:name="index 2" w:semiHidden="1" w:unhideWhenUsed="1"/>
-    <w:lsdException w:name="index 3" w:semiHidden="1" w:unhideWhenUsed="1"/>
-    <w:lsdException w:name="index 4" w:semiHidden="1" w:unhideWhenUsed="1"/>
-    <w:lsdException w:name="index 5" w:semiHidden="1" w:unhideWhenUsed="1"/>
-    <w:lsdException w:name="index 6" w:semiHidden="1" w:unhideWhenUsed="1"/>
-    <w:lsdException w:name="index 7" w:semiHidden="1" w:unhideWhenUsed="1"/>
-    <w:lsdException w:name="index 8" w:semiHidden="1" w:unhideWhenUsed="1"/>
-    <w:lsdException w:name="index 9" w:semiHidden="1" w:unhideWhenUsed="1"/>
-    <w:lsdException w:name="toc 1" w:semiHidden="1" w:uiPriority="39" w:unhideWhenUsed="1"/>
-    <w:lsdException w:name="toc 2" w:semiHidden="1" w:uiPriority="39" w:unhideWhenUsed="1"/>
-    <w:lsdException w:name="toc 3" w:semiHidden="1" w:uiPriority="39" w:unhideWhenUsed="1"/>
-    <w:lsdException w:name="toc 4" w:semiHidden="1" w:uiPriority="39" w:unhideWhenUsed="1"/>
-    <w:lsdException w:name="toc 5" w:semiHidden="1" w:uiPriority="39" w:unhideWhenUsed="1"/>
-    <w:lsdException w:name="toc 6" w:semiHidden="1" w:uiPriority="39" w:unhideWhenUsed="1"/>
-    <w:lsdException w:name="toc 7" w:semiHidden="1" w:uiPriority="39" w:unhideWhenUsed="1"/>
-    <w:lsdException w:name="toc 8" w:semiHidden="1" w:uiPriority="39" w:unhideWhenUsed="1"/>
-    <w:lsdException w:name="toc 9" w:semiHidden="1" w:uiPriority="39" w:unhideWhenUsed="1"/>
-    <w:lsdException w:name="Normal Indent" w:semiHidden="1" w:unhideWhenUsed="1"/>
-    <w:lsdException w:name="footnote text" w:semiHidden="1" w:unhideWhenUsed="1"/>
-    <w:lsdException w:name="annotation text" w:semiHidden="1" w:unhideWhenUsed="1"/>
-    <w:lsdException w:name="header" w:semiHidden="1" w:unhideWhenUsed="1"/>
-    <w:lsdException w:name="footer" w:semiHidden="1" w:unhideWhenUsed="1"/>
-    <w:lsdException w:name="index heading" w:semiHidden="1" w:unhideWhenUsed="1"/>
-    <w:lsdException w:name="caption" w:semiHidden="1" w:uiPriority="35" w:unhideWhenUsed="1" w:qFormat="1"/>
-    <w:lsdException w:name="table of figures" w:semiHidden="1" w:unhideWhenUsed="1"/>
-    <w:lsdException w:name="envelope address" w:semiHidden="1" w:unhideWhenUsed="1"/>
-    <w:lsdException w:name="envelope return" w:semiHidden="1" w:unhideWhenUsed="1"/>
-    <w:lsdException w:name="footnote reference" w:semiHidden="1" w:unhideWhenUsed="1"/>
-    <w:lsdException w:name="annotation reference" w:semiHidden="1" w:unhideWhenUsed="1"/>
-    <w:lsdException w:name="line number" w:semiHidden="1" w:unhideWhenUsed="1"/>
-    <w:lsdException w:name="page number" w:semiHidden="1" w:unhideWhenUsed="1"/>
-    <w:lsdException w:name="endnote reference" w:semiHidden="1" w:unhideWhenUsed="1"/>
-    <w:lsdException w:name="endnote text" w:semiHidden="1" w:unhideWhenUsed="1"/>
-    <w:lsdException w:name="table of authorities" w:semiHidden="1" w:unhideWhenUsed="1"/>
-    <w:lsdException w:name="macro" w:semiHidden="1" w:unhideWhenUsed="1"/>
-    <w:lsdException w:name="toa heading" w:semiHidden="1" w:unhideWhenUsed="1"/>
-    <w:lsdException w:name="List" w:semiHidden="1" w:unhideWhenUsed="1"/>
-    <w:lsdException w:name="List Bullet" w:semiHidden="1" w:unhideWhenUsed="1"/>
-    <w:lsdException w:name="List Number" w:semiHidden="1" w:unhideWhenUsed="1"/>
-    <w:lsdException w:name="List 2" w:semiHidden="1" w:unhideWhenUsed="1"/>
-    <w:lsdException w:name="List 3" w:semiHidden="1" w:unhideWhenUsed="1"/>
-    <w:lsdException w:name="List 4" w:semiHidden="1" w:unhideWhenUsed="1"/>
-    <w:lsdException w:name="List 5" w:semiHidden="1" w:unhideWhenUsed="1"/>
-    <w:lsdException w:name="List Bullet 2" w:semiHidden="1" w:unhideWhenUsed="1"/>
-    <w:lsdException w:name="List Bullet 3" w:semiHidden="1" w:unhideWhenUsed="1"/>
-    <w:lsdException w:name="List Bullet 4" w:semiHidden="1" w:unhideWhenUsed="1"/>
-    <w:lsdException w:name="List Bullet 5" w:semiHidden="1" w:unhideWhenUsed="1"/>
-    <w:lsdException w:name="List Number 2" w:semiHidden="1" w:unhideWhenUsed="1"/>
-    <w:lsdException w:name="List Number 3" w:semiHidden="1" w:unhideWhenUsed="1"/>
-    <w:lsdException w:name="List Number 4" w:semiHidden="1" w:unhideWhenUsed="1"/>
-    <w:lsdException w:name="List Number 5" w:semiHidden="1" w:unhideWhenUsed="1"/>
-    <w:lsdException w:name="Title" w:uiPriority="10" w:qFormat="1"/>
-    <w:lsdException w:name="Closing" w:semiHidden="1" w:unhideWhenUsed="1"/>
-    <w:lsdException w:name="Signature" w:semiHidden="1" w:unhideWhenUsed="1"/>
-    <w:lsdException w:name="Default Paragraph Font" w:semiHidden="1" w:uiPriority="1" w:unhideWhenUsed="1"/>
-    <w:lsdException w:name="Body Text" w:semiHidden="1" w:unhideWhenUsed="1"/>
-    <w:lsdException w:name="Body Text Indent" w:semiHidden="1" w:unhideWhenUsed="1"/>
-    <w:lsdException w:name="List Continue" w:semiHidden="1" w:unhideWhenUsed="1"/>
-    <w:lsdException w:name="List Continue 2" w:semiHidden="1" w:unhideWhenUsed="1"/>
-    <w:lsdException w:name="List Continue 3" w:semiHidden="1" w:unhideWhenUsed="1"/>
-    <w:lsdException w:name="List Continue 4" w:semiHidden="1" w:unhideWhenUsed="1"/>
-    <w:lsdException w:name="List Continue 5" w:semiHidden="1" w:unhideWhenUsed="1"/>
-    <w:lsdException w:name="Message Header" w:semiHidden="1" w:unhideWhenUsed="1"/>
-    <w:lsdException w:name="Subtitle" w:uiPriority="11" w:qFormat="1"/>
-    <w:lsdException w:name="Salutation" w:semiHidden="1" w:unhideWhenUsed="1"/>
-    <w:lsdException w:name="Date" w:semiHidden="1" w:unhideWhenUsed="1"/>
-    <w:lsdException w:name="Body Text First Indent" w:semiHidden="1" w:unhideWhenUsed="1"/>
-    <w:lsdException w:name="Body Text First Indent 2" w:semiHidden="1" w:unhideWhenUsed="1"/>
-    <w:lsdException w:name="Note Heading" w:semiHidden="1" w:unhideWhenUsed="1"/>
-    <w:lsdException w:name="Body Text 2" w:semiHidden="1" w:unhideWhenUsed="1"/>
-    <w:lsdException w:name="Body Text 3" w:semiHidden="1" w:unhideWhenUsed="1"/>
-    <w:lsdException w:name="Body Text Indent 2" w:semiHidden="1" w:unhideWhenUsed="1"/>
-    <w:lsdException w:name="Body Text Indent 3" w:semiHidden="1" w:unhideWhenUsed="1"/>
-    <w:lsdException w:name="Block Text" w:semiHidden="1" w:unhideWhenUsed="1"/>
-    <w:lsdException w:name="Hyperlink" w:semiHidden="1" w:unhideWhenUsed="1"/>
-    <w:lsdException w:name="FollowedHyperlink" w:semiHidden="1" w:unhideWhenUsed="1"/>
-    <w:lsdException w:name="Strong" w:uiPriority="22" w:qFormat="1"/>
-    <w:lsdException w:name="Emphasis" w:uiPriority="20" w:qFormat="1"/>
-    <w:lsdException w:name="Document Map" w:semiHidden="1" w:unhideWhenUsed="1"/>
-    <w:lsdException w:name="Plain Text" w:semiHidden="1" w:unhideWhenUsed="1"/>
-    <w:lsdException w:name="E-mail Signature" w:semiHidden="1" w:unhideWhenUsed="1"/>
-    <w:lsdException w:name="HTML Top of Form" w:semiHidden="1" w:unhideWhenUsed="1"/>
-    <w:lsdException w:name="HTML Bottom of Form" w:semiHidden="1" w:unhideWhenUsed="1"/>
-    <w:lsdException w:name="Normal (Web)" w:semiHidden="1" w:unhideWhenUsed="1"/>
-    <w:lsdException w:name="HTML Acronym" w:semiHidden="1" w:unhideWhenUsed="1"/>
-    <w:lsdException w:name="HTML Address" w:semiHidden="1" w:unhideWhenUsed="1"/>
-    <w:lsdException w:name="HTML Cite" w:semiHidden="1" w:unhideWhenUsed="1"/>
-    <w:lsdException w:name="HTML Code" w:semiHidden="1" w:unhideWhenUsed="1"/>
-    <w:lsdException w:name="HTML Definition" w:semiHidden="1" w:unhideWhenUsed="1"/>
-    <w:lsdException w:name="HTML Keyboard" w:semiHidden="1" w:unhideWhenUsed="1"/>
-    <w:lsdException w:name="HTML Preformatted" w:semiHidden="1" w:unhideWhenUsed="1"/>
-    <w:lsdException w:name="HTML Sample" w:semiHidden="1" w:unhideWhenUsed="1"/>
-    <w:lsdException w:name="HTML Typewriter" w:semiHidden="1" w:unhideWhenUsed="1"/>
-    <w:lsdException w:name="HTML Variable" w:semiHidden="1" w:unhideWhenUsed="1"/>
-    <w:lsdException w:name="Normal Table" w:semiHidden="1" w:unhideWhenUsed="1"/>
-    <w:lsdException w:name="annotation subject" w:semiHidden="1" w:unhideWhenUsed="1"/>
-    <w:lsdException w:name="No List" w:semiHidden="1" w:unhideWhenUsed="1"/>
-    <w:lsdException w:name="Outline List 1" w:semiHidden="1" w:unhideWhenUsed="1"/>
-    <w:lsdException w:name="Outline List 2" w:semiHidden="1" w:unhideWhenUsed="1"/>
-    <w:lsdException w:name="Outline List 3" w:semiHidden="1" w:unhideWhenUsed="1"/>
-    <w:lsdException w:name="Table Simple 1" w:semiHidden="1" w:unhideWhenUsed="1"/>
-    <w:lsdException w:name="Table Simple 2" w:semiHidden="1" w:unhideWhenUsed="1"/>
-    <w:lsdException w:name="Table Simple 3" w:semiHidden="1" w:unhideWhenUsed="1"/>
-    <w:lsdException w:name="Table Classic 1" w:semiHidden="1" w:unhideWhenUsed="1"/>
-    <w:lsdException w:name="Table Classic 2" w:semiHidden="1" w:unhideWhenUsed="1"/>
-    <w:lsdException w:name="Table Classic 3" w:semiHidden="1" w:unhideWhenUsed="1"/>
-    <w:lsdException w:name="Table Classic 4" w:semiHidden="1" w:unhideWhenUsed="1"/>
-    <w:lsdException w:name="Table Colorful 1" w:semiHidden="1" w:unhideWhenUsed="1"/>
-    <w:lsdException w:name="Table Colorful 2" w:semiHidden="1" w:unhideWhenUsed="1"/>
-    <w:lsdException w:name="Table Colorful 3" w:semiHidden="1" w:unhideWhenUsed="1"/>
-    <w:lsdException w:name="Table Columns 1" w:semiHidden="1" w:unhideWhenUsed="1"/>
-    <w:lsdException w:name="Table Columns 2" w:semiHidden="1" w:unhideWhenUsed="1"/>
-    <w:lsdException w:name="Table Columns 3" w:semiHidden="1" w:unhideWhenUsed="1"/>
-    <w:lsdException w:name="Table Columns 4" w:semiHidden="1" w:unhideWhenUsed="1"/>
-    <w:lsdException w:name="Table Columns 5" w:semiHidden="1" w:unhideWhenUsed="1"/>
-    <w:lsdException w:name="Table Grid 1" w:semiHidden="1" w:unhideWhenUsed="1"/>
-    <w:lsdException w:name="Table Grid 2" w:semiHidden="1" w:unhideWhenUsed="1"/>
-    <w:lsdException w:name="Table Grid 3" w:semiHidden="1" w:unhideWhenUsed="1"/>
-    <w:lsdException w:name="Table Grid 4" w:semiHidden="1" w:unhideWhenUsed="1"/>
-    <w:lsdException w:name="Table Grid 5" w:semiHidden="1" w:unhideWhenUsed="1"/>
-    <w:lsdException w:name="Table Grid 6" w:semiHidden="1" w:unhideWhenUsed="1"/>
-    <w:lsdException w:name="Table Grid 7" w:semiHidden="1" w:unhideWhenUsed="1"/>
-    <w:lsdException w:name="Table Grid 8" w:semiHidden="1" w:unhideWhenUsed="1"/>
-    <w:lsdException w:name="Table List 1" w:semiHidden="1" w:unhideWhenUsed="1"/>
-    <w:lsdException w:name="Table List 2" w:semiHidden="1" w:unhideWhenUsed="1"/>
-    <w:lsdException w:name="Table List 3" w:semiHidden="1" w:unhideWhenUsed="1"/>
-    <w:lsdException w:name="Table List 4" w:semiHidden="1" w:unhideWhenUsed="1"/>
-    <w:lsdException w:name="Table List 5" w:semiHidden="1" w:unhideWhenUsed="1"/>
-    <w:lsdException w:name="Table List 6" w:semiHidden="1" w:unhideWhenUsed="1"/>
-    <w:lsdException w:name="Table List 7" w:semiHidden="1" w:unhideWhenUsed="1"/>
-    <w:lsdException w:name="Table List 8" w:semiHidden="1" w:unhideWhenUsed="1"/>
-    <w:lsdException w:name="Table 3D effects 1" w:semiHidden="1" w:unhideWhenUsed="1"/>
-    <w:lsdException w:name="Table 3D effects 2" w:semiHidden="1" w:unhideWhenUsed="1"/>
-    <w:lsdException w:name="Table 3D effects 3" w:semiHidden="1" w:unhideWhenUsed="1"/>
-    <w:lsdException w:name="Table Contemporary" w:semiHidden="1" w:unhideWhenUsed="1"/>
-    <w:lsdException w:name="Table Elegant" w:semiHidden="1" w:unhideWhenUsed="1"/>
-    <w:lsdException w:name="Table Professional" w:semiHidden="1" w:unhideWhenUsed="1"/>
-    <w:lsdException w:name="Table Subtle 1" w:semiHidden="1" w:unhideWhenUsed="1"/>
-    <w:lsdException w:name="Table Subtle 2" w:semiHidden="1" w:unhideWhenUsed="1"/>
-    <w:lsdException w:name="Table Web 1" w:semiHidden="1" w:unhideWhenUsed="1"/>
-    <w:lsdException w:name="Table Web 2" w:semiHidden="1" w:unhideWhenUsed="1"/>
-    <w:lsdException w:name="Table Web 3" w:semiHidden="1" w:unhideWhenUsed="1"/>
-    <w:lsdException w:name="Balloon Text" w:semiHidden="1" w:unhideWhenUsed="1"/>
-    <w:lsdException w:name="Table Grid" w:uiPriority="39"/>
-    <w:lsdException w:name="Table Theme" w:semiHidden="1" w:unhideWhenUsed="1"/>
-    <w:lsdException w:name="Placeholder Text" w:semiHidden="1"/>
-    <w:lsdException w:name="No Spacing" w:uiPriority="1" w:qFormat="1"/>
-    <w:lsdException w:name="Light Shading" w:uiPriority="60"/>
-    <w:lsdException w:name="Light List" w:uiPriority="61"/>
-    <w:lsdException w:name="Light Grid" w:uiPriority="62"/>
-    <w:lsdException w:name="Medium Shading 1" w:uiPriority="63"/>
-    <w:lsdException w:name="Medium Shading 2" w:uiPriority="64"/>
-    <w:lsdException w:name="Medium List 1" w:uiPriority="65"/>
-    <w:lsdException w:name="Medium List 2" w:uiPriority="66"/>
-    <w:lsdException w:name="Medium Grid 1" w:uiPriority="67"/>
-    <w:lsdException w:name="Medium Grid 2" w:uiPriority="68"/>
-    <w:lsdException w:name="Medium Grid 3" w:uiPriority="69"/>
-    <w:lsdException w:name="Dark List" w:uiPriority="70"/>
-    <w:lsdException w:name="Colorful Shading" w:uiPriority="71"/>
-    <w:lsdException w:name="Colorful List" w:uiPriority="72"/>
-    <w:lsdException w:name="Colorful Grid" w:uiPriority="73"/>
-    <w:lsdException w:name="Light Shading Accent 1" w:uiPriority="60"/>
-    <w:lsdException w:name="Light List Accent 1" w:uiPriority="61"/>
-    <w:lsdException w:name="Light Grid Accent 1" w:uiPriority="62"/>
-    <w:lsdException w:name="Medium Shading 1 Accent 1" w:uiPriority="63"/>
-    <w:lsdException w:name="Medium Shading 2 Accent 1" w:uiPriority="64"/>
-    <w:lsdException w:name="Medium List 1 Accent 1" w:uiPriority="65"/>
-    <w:lsdException w:name="Revision" w:semiHidden="1"/>
-    <w:lsdException w:name="List Paragraph" w:uiPriority="34" w:qFormat="1"/>
-    <w:lsdException w:name="Quote" w:uiPriority="29" w:qFormat="1"/>
-    <w:lsdException w:name="Intense Quote" w:uiPriority="30" w:qFormat="1"/>
-    <w:lsdException w:name="Medium List 2 Accent 1" w:uiPriority="66"/>
-    <w:lsdException w:name="Medium Grid 1 Accent 1" w:uiPriority="67"/>
-    <w:lsdException w:name="Medium Grid 2 Accent 1" w:uiPriority="68"/>
-    <w:lsdException w:name="Medium Grid 3 Accent 1" w:uiPriority="69"/>
-    <w:lsdException w:name="Dark List Accent 1" w:uiPriority="70"/>
-    <w:lsdException w:name="Colorful Shading Accent 1" w:uiPriority="71"/>
-    <w:lsdException w:name="Colorful List Accent 1" w:uiPriority="72"/>
-    <w:lsdException w:name="Colorful Grid Accent 1" w:uiPriority="73"/>
-    <w:lsdException w:name="Light Shading Accent 2" w:uiPriority="60"/>
-    <w:lsdException w:name="Light List Accent 2" w:uiPriority="61"/>
-    <w:lsdException w:name="Light Grid Accent 2" w:uiPriority="62"/>
-    <w:lsdException w:name="Medium Shading 1 Accent 2" w:uiPriority="63"/>
-    <w:lsdException w:name="Medium Shading 2 Accent 2" w:uiPriority="64"/>
-    <w:lsdException w:name="Medium List 1 Accent 2" w:uiPriority="65"/>
-    <w:lsdException w:name="Medium List 2 Accent 2" w:uiPriority="66"/>
-    <w:lsdException w:name="Medium Grid 1 Accent 2" w:uiPriority="67"/>
-    <w:lsdException w:name="Medium Grid 2 Accent 2" w:uiPriority="68"/>
-    <w:lsdException w:name="Medium Grid 3 Accent 2" w:uiPriority="69"/>
-    <w:lsdException w:name="Dark List Accent 2" w:uiPriority="70"/>
-    <w:lsdException w:name="Colorful Shading Accent 2" w:uiPriority="71"/>
-    <w:lsdException w:name="Colorful List Accent 2" w:uiPriority="72"/>
-    <w:lsdException w:name="Colorful Grid Accent 2" w:uiPriority="73"/>
-    <w:lsdException w:name="Light Shading Accent 3" w:uiPriority="60"/>
-    <w:lsdException w:name="Light List Accent 3" w:uiPriority="61"/>
-    <w:lsdException w:name="Light Grid Accent 3" w:uiPriority="62"/>
-    <w:lsdException w:name="Medium Shading 1 Accent 3" w:uiPriority="63"/>
-    <w:lsdException w:name="Medium Shading 2 Accent 3" w:uiPriority="64"/>
-    <w:lsdException w:name="Medium List 1 Accent 3" w:uiPriority="65"/>
-    <w:lsdException w:name="Medium List 2 Accent 3" w:uiPriority="66"/>
-    <w:lsdException w:name="Medium Grid 1 Accent 3" w:uiPriority="67"/>
-    <w:lsdException w:name="Medium Grid 2 Accent 3" w:uiPriority="68"/>
-    <w:lsdException w:name="Medium Grid 3 Accent 3" w:uiPriority="69"/>
-    <w:lsdException w:name="Dark List Accent 3" w:uiPriority="70"/>
-    <w:lsdException w:name="Colorful Shading Accent 3" w:uiPriority="71"/>
-    <w:lsdException w:name="Colorful List Accent 3" w:uiPriority="72"/>
-    <w:lsdException w:name="Colorful Grid Accent 3" w:uiPriority="73"/>
-    <w:lsdException w:name="Light Shading Accent 4" w:uiPriority="60"/>
-    <w:lsdException w:name="Light List Accent 4" w:uiPriority="61"/>
-    <w:lsdException w:name="Light Grid Accent 4" w:uiPriority="62"/>
-    <w:lsdException w:name="Medium Shading 1 Accent 4" w:uiPriority="63"/>
-    <w:lsdException w:name="Medium Shading 2 Accent 4" w:uiPriority="64"/>
-    <w:lsdException w:name="Medium List 1 Accent 4" w:uiPriority="65"/>
-    <w:lsdException w:name="Medium List 2 Accent 4" w:uiPriority="66"/>
-    <w:lsdException w:name="Medium Grid 1 Accent 4" w:uiPriority="67"/>
-    <w:lsdException w:name="Medium Grid 2 Accent 4" w:uiPriority="68"/>
-    <w:lsdException w:name="Medium Grid 3 Accent 4" w:uiPriority="69"/>
-    <w:lsdException w:name="Dark List Accent 4" w:uiPriority="70"/>
-    <w:lsdException w:name="Colorful Shading Accent 4" w:uiPriority="71"/>
-    <w:lsdException w:name="Colorful List Accent 4" w:uiPriority="72"/>
-    <w:lsdException w:name="Colorful Grid Accent 4" w:uiPriority="73"/>
-    <w:lsdException w:name="Light Shading Accent 5" w:uiPriority="60"/>
-    <w:lsdException w:name="Light List Accent 5" w:uiPriority="61"/>
-    <w:lsdException w:name="Light Grid Accent 5" w:uiPriority="62"/>
-    <w:lsdException w:name="Medium Shading 1 Accent 5" w:uiPriority="63"/>
-    <w:lsdException w:name="Medium Shading 2 Accent 5" w:uiPriority="64"/>
-    <w:lsdException w:name="Medium List 1 Accent 5" w:uiPriority="65"/>
-    <w:lsdException w:name="Medium List 2 Accent 5" w:uiPriority="66"/>
-    <w:lsdException w:name="Medium Grid 1 Accent 5" w:uiPriority="67"/>
-    <w:lsdException w:name="Medium Grid 2 Accent 5" w:uiPriority="68"/>
-    <w:lsdException w:name="Medium Grid 3 Accent 5" w:uiPriority="69"/>
-    <w:lsdException w:name="Dark List Accent 5" w:uiPriority="70"/>
-    <w:lsdException w:name="Colorful Shading Accent 5" w:uiPriority="71"/>
-    <w:lsdException w:name="Colorful List Accent 5" w:uiPriority="72"/>
-    <w:lsdException w:name="Colorful Grid Accent 5" w:uiPriority="73"/>
-    <w:lsdException w:name="Light Shading Accent 6" w:uiPriority="60"/>
-    <w:lsdException w:name="Light List Accent 6" w:uiPriority="61"/>
-    <w:lsdException w:name="Light Grid Accent 6" w:uiPriority="62"/>
-    <w:lsdException w:name="Medium Shading 1 Accent 6" w:uiPriority="63"/>
-    <w:lsdException w:name="Medium Shading 2 Accent 6" w:uiPriority="64"/>
-    <w:lsdException w:name="Medium List 1 Accent 6" w:uiPriority="65"/>
-    <w:lsdException w:name="Medium List 2 Accent 6" w:uiPriority="66"/>
-    <w:lsdException w:name="Medium Grid 1 Accent 6" w:uiPriority="67"/>
-    <w:lsdException w:name="Medium Grid 2 Accent 6" w:uiPriority="68"/>
-    <w:lsdException w:name="Medium Grid 3 Accent 6" w:uiPriority="69"/>
-    <w:lsdException w:name="Dark List Accent 6" w:uiPriority="70"/>
-    <w:lsdException w:name="Colorful Shading Accent 6" w:uiPriority="71"/>
-    <w:lsdException w:name="Colorful List Accent 6" w:uiPriority="72"/>
-    <w:lsdException w:name="Colorful Grid Accent 6" w:uiPriority="73"/>
-    <w:lsdException w:name="Subtle Emphasis" w:uiPriority="19" w:qFormat="1"/>
-    <w:lsdException w:name="Intense Emphasis" w:uiPriority="21" w:qFormat="1"/>
-    <w:lsdException w:name="Subtle Reference" w:uiPriority="31" w:qFormat="1"/>
-    <w:lsdException w:name="Intense Reference" w:uiPriority="32" w:qFormat="1"/>
-    <w:lsdException w:name="Book Title" w:uiPriority="33" w:qFormat="1"/>
-    <w:lsdException w:name="Bibliography" w:semiHidden="1" w:uiPriority="37" w:unhideWhenUsed="1"/>
-    <w:lsdException w:name="TOC Heading" w:semiHidden="1" w:uiPriority="39" w:unhideWhenUsed="1" w:qFormat="1"/>
-    <w:lsdException w:name="Plain Table 1" w:uiPriority="41"/>
-    <w:lsdException w:name="Plain Table 2" w:uiPriority="42"/>
-    <w:lsdException w:name="Plain Table 3" w:uiPriority="43"/>
-    <w:lsdException w:name="Plain Table 4" w:uiPriority="44"/>
-    <w:lsdException w:name="Plain Table 5" w:uiPriority="45"/>
-    <w:lsdException w:name="Grid Table Light" w:uiPriority="40"/>
-    <w:lsdException w:name="Grid Table 1 Light" w:uiPriority="46"/>
-    <w:lsdException w:name="Grid Table 2" w:uiPriority="47"/>
-    <w:lsdException w:name="Grid Table 3" w:uiPriority="48"/>
-    <w:lsdException w:name="Grid Table 4" w:uiPriority="49"/>
-    <w:lsdException w:name="Grid Table 5 Dark" w:uiPriority="50"/>
-    <w:lsdException w:name="Grid Table 6 Colorful" w:uiPriority="51"/>
-    <w:lsdException w:name="Grid Table 7 Colorful" w:uiPriority="52"/>
-    <w:lsdException w:name="Grid Table 1 Light Accent 1" w:uiPriority="46"/>
-    <w:lsdException w:name="Grid Table 2 Accent 1" w:uiPriority="47"/>
-    <w:lsdException w:name="Grid Table 3 Accent 1" w:uiPriority="48"/>
-    <w:lsdException w:name="Grid Table 4 Accent 1" w:uiPriority="49"/>
-    <w:lsdException w:name="Grid Table 5 Dark Accent 1" w:uiPriority="50"/>
-    <w:lsdException w:name="Grid Table 6 Colorful Accent 1" w:uiPriority="51"/>
-    <w:lsdException w:name="Grid Table 7 Colorful Accent 1" w:uiPriority="52"/>
-    <w:lsdException w:name="Grid Table 1 Light Accent 2" w:uiPriority="46"/>
-    <w:lsdException w:name="Grid Table 2 Accent 2" w:uiPriority="47"/>
-    <w:lsdException w:name="Grid Table 3 Accent 2" w:uiPriority="48"/>
-    <w:lsdException w:name="Grid Table 4 Accent 2" w:uiPriority="49"/>
-    <w:lsdException w:name="Grid Table 5 Dark Accent 2" w:uiPriority="50"/>
-    <w:lsdException w:name="Grid Table 6 Colorful Accent 2" w:uiPriority="51"/>
-    <w:lsdException w:name="Grid Table 7 Colorful Accent 2" w:uiPriority="52"/>
-    <w:lsdException w:name="Grid Table 1 Light Accent 3" w:uiPriority="46"/>
-    <w:lsdException w:name="Grid Table 2 Accent 3" w:uiPriority="47"/>
-    <w:lsdException w:name="Grid Table 3 Accent 3" w:uiPriority="48"/>
-    <w:lsdException w:name="Grid Table 4 Accent 3" w:uiPriority="49"/>
-    <w:lsdException w:name="Grid Table 5 Dark Accent 3" w:uiPriority="50"/>
-    <w:lsdException w:name="Grid Table 6 Colorful Accent 3" w:uiPriority="51"/>
-    <w:lsdException w:name="Grid Table 7 Colorful Accent 3" w:uiPriority="52"/>
-    <w:lsdException w:name="Grid Table 1 Light Accent 4" w:uiPriority="46"/>
-    <w:lsdException w:name="Grid Table 2 Accent 4" w:uiPriority="47"/>
-    <w:lsdException w:name="Grid Table 3 Accent 4" w:uiPriority="48"/>
-    <w:lsdException w:name="Grid Table 4 Accent 4" w:uiPriority="49"/>
-    <w:lsdException w:name="Grid Table 5 Dark Accent 4" w:uiPriority="50"/>
-    <w:lsdException w:name="Grid Table 6 Colorful Accent 4" w:uiPriority="51"/>
-    <w:lsdException w:name="Grid Table 7 Colorful Accent 4" w:uiPriority="52"/>
-    <w:lsdException w:name="Grid Table 1 Light Accent 5" w:uiPriority="46"/>
-    <w:lsdException w:name="Grid Table 2 Accent 5" w:uiPriority="47"/>
-    <w:lsdException w:name="Grid Table 3 Accent 5" w:uiPriority="48"/>
-    <w:lsdException w:name="Grid Table 4 Accent 5" w:uiPriority="49"/>
-    <w:lsdException w:name="Grid Table 5 Dark Accent 5" w:uiPriority="50"/>
-    <w:lsdException w:name="Grid Table 6 Colorful Accent 5" w:uiPriority="51"/>
-    <w:lsdException w:name="Grid Table 7 Colorful Accent 5" w:uiPriority="52"/>
-    <w:lsdException w:name="Grid Table 1 Light Accent 6" w:uiPriority="46"/>
-    <w:lsdException w:name="Grid Table 2 Accent 6" w:uiPriority="47"/>
-    <w:lsdException w:name="Grid Table 3 Accent 6" w:uiPriority="48"/>
-    <w:lsdException w:name="Grid Table 4 Accent 6" w:uiPriority="49"/>
-    <w:lsdException w:name="Grid Table 5 Dark Accent 6" w:uiPriority="50"/>
-    <w:lsdException w:name="Grid Table 6 Colorful Accent 6" w:uiPriority="51"/>
-    <w:lsdException w:name="Grid Table 7 Colorful Accent 6" w:uiPriority="52"/>
-    <w:lsdException w:name="List Table 1 Light" w:uiPriority="46"/>
-    <w:lsdException w:name="List Table 2" w:uiPriority="47"/>
-    <w:lsdException w:name="List Table 3" w:uiPriority="48"/>
-    <w:lsdException w:name="List Table 4" w:uiPriority="49"/>
-    <w:lsdException w:name="List Table 5 Dark" w:uiPriority="50"/>
-    <w:lsdException w:name="List Table 6 Colorful" w:uiPriority="51"/>
-    <w:lsdException w:name="List Table 7 Colorful" w:uiPriority="52"/>
-    <w:lsdException w:name="List Table 1 Light Accent 1" w:uiPriority="46"/>
-    <w:lsdException w:name="List Table 2 Accent 1" w:uiPriority="47"/>
-    <w:lsdException w:name="List Table 3 Accent 1" w:uiPriority="48"/>
-    <w:lsdException w:name="List Table 4 Accent 1" w:uiPriority="49"/>
-    <w:lsdException w:name="List Table 5 Dark Accent 1" w:uiPriority="50"/>
-    <w:lsdException w:name="List Table 6 Colorful Accent 1" w:uiPriority="51"/>
-    <w:lsdException w:name="List Table 7 Colorful Accent 1" w:uiPriority="52"/>
-    <w:lsdException w:name="List Table 1 Light Accent 2" w:uiPriority="46"/>
-    <w:lsdException w:name="List Table 2 Accent 2" w:uiPriority="47"/>
-    <w:lsdException w:name="List Table 3 Accent 2" w:uiPriority="48"/>
-    <w:lsdException w:name="List Table 4 Accent 2" w:uiPriority="49"/>
-    <w:lsdException w:name="List Table 5 Dark Accent 2" w:uiPriority="50"/>
-    <w:lsdException w:name="List Table 6 Colorful Accent 2" w:uiPriority="51"/>
-    <w:lsdException w:name="List Table 7 Colorful Accent 2" w:uiPriority="52"/>
-    <w:lsdException w:name="List Table 1 Light Accent 3" w:uiPriority="46"/>
-    <w:lsdException w:name="List Table 2 Accent 3" w:uiPriority="47"/>
-    <w:lsdException w:name="List Table 3 Accent 3" w:uiPriority="48"/>
-    <w:lsdException w:name="List Table 4 Accent 3" w:uiPriority="49"/>
-    <w:lsdException w:name="List Table 5 Dark Accent 3" w:uiPriority="50"/>
-    <w:lsdException w:name="List Table 6 Colorful Accent 3" w:uiPriority="51"/>
-    <w:lsdException w:name="List Table 7 Colorful Accent 3" w:uiPriority="52"/>
-    <w:lsdException w:name="List Table 1 Light Accent 4" w:uiPriority="46"/>
-    <w:lsdException w:name="List Table 2 Accent 4" w:uiPriority="47"/>
-    <w:lsdException w:name="List Table 3 Accent 4" w:uiPriority="48"/>
-    <w:lsdException w:name="List Table 4 Accent 4" w:uiPriority="49"/>
-    <w:lsdException w:name="List Table 5 Dark Accent 4" w:uiPriority="50"/>
-    <w:lsdException w:name="List Table 6 Colorful Accent 4" w:uiPriority="51"/>
-    <w:lsdException w:name="List Table 7 Colorful Accent 4" w:uiPriority="52"/>
-    <w:lsdException w:name="List Table 1 Light Accent 5" w:uiPriority="46"/>
-    <w:lsdException w:name="List Table 2 Accent 5" w:uiPriority="47"/>
-    <w:lsdException w:name="List Table 3 Accent 5" w:uiPriority="48"/>
-    <w:lsdException w:name="List Table 4 Accent 5" w:uiPriority="49"/>
-    <w:lsdException w:name="List Table 5 Dark Accent 5" w:uiPriority="50"/>
-    <w:lsdException w:name="List Table 6 Colorful Accent 5" w:uiPriority="51"/>
-    <w:lsdException w:name="List Table 7 Colorful Accent 5" w:uiPriority="52"/>
-    <w:lsdException w:name="List Table 1 Light Accent 6" w:uiPriority="46"/>
-    <w:lsdException w:name="List Table 2 Accent 6" w:uiPriority="47"/>
-    <w:lsdException w:name="List Table 3 Accent 6" w:uiPriority="48"/>
-    <w:lsdException w:name="List Table 4 Accent 6" w:uiPriority="49"/>
-    <w:lsdException w:name="List Table 5 Dark Accent 6" w:uiPriority="50"/>
-    <w:lsdException w:name="List Table 6 Colorful Accent 6" w:uiPriority="51"/>
-    <w:lsdException w:name="List Table 7 Colorful Accent 6" w:uiPriority="52"/>
-    <w:lsdException w:name="Mention" w:semiHidden="1" w:unhideWhenUsed="1"/>
-    <w:lsdException w:name="Smart Hyperlink" w:semiHidden="1" w:unhideWhenUsed="1"/>
-    <w:lsdException w:name="Hashtag" w:semiHidden="1" w:unhideWhenUsed="1"/>
-    <w:lsdException w:name="Unresolved Mention" w:semiHidden="1" w:unhideWhenUsed="1"/>
-  </w:latentStyles>
-  <w:style w:type="paragraph" w:default="1" w:styleId="Normal">
-    <w:name w:val="Normal"/>
-    <w:qFormat/>
-  </w:style>
-  <w:style w:type="character" w:default="1" w:styleId="DefaultParagraphFont">
-    <w:name w:val="Default Paragraph Font"/>
-    <w:uiPriority w:val="1"/>
-    <w:semiHidden/>
-    <w:unhideWhenUsed/>
-  </w:style>
-  <w:style w:type="table" w:default="1" w:styleId="TableNormal">
-    <w:name w:val="Normal Table"/>
-    <w:uiPriority w:val="99"/>
-    <w:semiHidden/>
-    <w:unhideWhenUsed/>
-    <w:tblPr>
-      <w:tblInd w:w="0" w:type="dxa"/>
-      <w:tblCellMar>
-        <w:top w:w="0" w:type="dxa"/>
-        <w:left w:w="108" w:type="dxa"/>
-        <w:bottom w:w="0" w:type="dxa"/>
-        <w:right w:w="108" w:type="dxa"/>
-      </w:tblCellMar>
-    </w:tblPr>
-  </w:style>
-  <w:style w:type="numbering" w:default="1" w:styleId="NoList">
-    <w:name w:val="No List"/>
-    <w:uiPriority w:val="99"/>
-    <w:semiHidden/>
-    <w:unhideWhenUsed/>
-  </w:style>
-  <w:style w:type="character" w:styleId="PlaceholderText">
-    <w:name w:val="Placeholder Text"/>
+  <w:style w:type="character" w:customStyle="1" w:styleId="Heading2Char">
+    <w:name w:val="Heading 2 Char"/>
     <w:basedOn w:val="DefaultParagraphFont"/>
-    <w:uiPriority w:val="99"/>
-    <w:semiHidden/>
-    <w:rsid w:val="00CB5A04"/>
+    <w:link w:val="Heading2"/>
+    <w:uiPriority w:val="9"/>
+    <w:rsid w:val="00C64E90"/>
     <w:rPr>
-      <w:color w:val="808080"/>
+      <w:rFonts w:asciiTheme="majorHAnsi" w:eastAsiaTheme="majorEastAsia" w:hAnsiTheme="majorHAnsi" w:cstheme="majorBidi"/>
+      <w:color w:val="2F5496" w:themeColor="accent1" w:themeShade="BF"/>
+      <w:sz w:val="26"/>
+      <w:szCs w:val="26"/>
     </w:rPr>
   </w:style>
 </w:styles>
-</file>
-
-<file path=word/glossary/webSettings.xml><?xml version="1.0" encoding="utf-8"?>
-<w:webSettings xmlns:mc="http://schemas.openxmlformats.org/markup-compatibility/2006" xmlns:r="http://schemas.openxmlformats.org/officeDocument/2006/relationships" xmlns:w="http://schemas.openxmlformats.org/wordprocessingml/2006/main" xmlns:w14="http://schemas.microsoft.com/office/word/2010/wordml" xmlns:w15="http://schemas.microsoft.com/office/word/2012/wordml" xmlns:w16cid="http://schemas.microsoft.com/office/word/2016/wordml/cid" xmlns:w16se="http://schemas.microsoft.com/office/word/2015/wordml/symex" mc:Ignorable="w14 w15 w16se w16cid">
-  <w:optimizeForBrowser/>
-  <w:allowPNG/>
-</w:webSettings>
 </file>
 
 <file path=word/theme/theme1.xml><?xml version="1.0" encoding="utf-8"?>
@@ -5020,7 +5718,7 @@
 </file>
 
 <file path=customXml/itemProps1.xml><?xml version="1.0" encoding="utf-8"?>
-<ds:datastoreItem xmlns:ds="http://schemas.openxmlformats.org/officeDocument/2006/customXml" ds:itemID="{162E67D2-A639-4E84-A02A-0073C9AA6AA1}">
+<ds:datastoreItem xmlns:ds="http://schemas.openxmlformats.org/officeDocument/2006/customXml" ds:itemID="{2B1BB143-28C7-459C-AD39-1A1E50317F8D}">
   <ds:schemaRefs>
     <ds:schemaRef ds:uri="http://schemas.openxmlformats.org/officeDocument/2006/bibliography"/>
   </ds:schemaRefs>

</xml_diff>